<commit_message>
updates on clothing class count
</commit_message>
<xml_diff>
--- a/kaggle data  exploration/WCAnalysisReport - Obed & Anita.docx
+++ b/kaggle data  exploration/WCAnalysisReport - Obed & Anita.docx
@@ -6,7 +6,7 @@
       <w:pPr>
         <w:shd w:val="clear" w:color="auto" w:fill="FFFFFF"/>
         <w:spacing w:before="413" w:after="0" w:line="360" w:lineRule="auto"/>
-        <w:jc w:val="center"/>
+        <w:jc w:val="right"/>
         <w:outlineLvl w:val="1"/>
         <w:rPr>
           <w:rFonts w:ascii="Times New Roman" w:eastAsia="Times New Roman" w:hAnsi="Times New Roman" w:cs="Times New Roman"/>
@@ -30,10 +30,75 @@
           <w:u w:val="single"/>
           <w:lang w:val="en-US"/>
         </w:rPr>
-        <w:t>WOMEN’S CLOTHING E-COMMERCE REVIEWS ANALYSIS REPORT.</w:t>
-      </w:r>
-      <w:bookmarkStart w:id="0" w:name="_GoBack"/>
-      <w:bookmarkEnd w:id="0"/>
+        <w:t>WOMEN’S CLOTHING E-COMMERCE REVIEWS ANALYSIS REPORT</w:t>
+      </w:r>
+    </w:p>
+    <w:p>
+      <w:pPr>
+        <w:shd w:val="clear" w:color="auto" w:fill="FFFFFF"/>
+        <w:spacing w:before="413" w:after="0" w:line="360" w:lineRule="auto"/>
+        <w:jc w:val="right"/>
+        <w:outlineLvl w:val="1"/>
+        <w:rPr>
+          <w:rFonts w:ascii="Times New Roman" w:eastAsia="Times New Roman" w:hAnsi="Times New Roman" w:cs="Times New Roman"/>
+          <w:b/>
+          <w:bCs/>
+          <w:spacing w:val="-5"/>
+          <w:sz w:val="24"/>
+          <w:szCs w:val="24"/>
+          <w:u w:val="single"/>
+          <w:lang w:val="en-US"/>
+        </w:rPr>
+      </w:pPr>
+      <w:r>
+        <w:rPr>
+          <w:rFonts w:ascii="Times New Roman" w:eastAsia="Times New Roman" w:hAnsi="Times New Roman" w:cs="Times New Roman"/>
+          <w:b/>
+          <w:bCs/>
+          <w:spacing w:val="-5"/>
+          <w:sz w:val="24"/>
+          <w:szCs w:val="24"/>
+          <w:u w:val="single"/>
+          <w:lang w:val="en-US"/>
+        </w:rPr>
+        <w:t xml:space="preserve">By: Obed Ayettey and Anita Blege </w:t>
+      </w:r>
+    </w:p>
+    <w:p>
+      <w:pPr>
+        <w:shd w:val="clear" w:color="auto" w:fill="FFFFFF"/>
+        <w:spacing w:before="413" w:after="0" w:line="360" w:lineRule="auto"/>
+        <w:jc w:val="right"/>
+        <w:outlineLvl w:val="1"/>
+        <w:rPr>
+          <w:rFonts w:ascii="Times New Roman" w:eastAsia="Times New Roman" w:hAnsi="Times New Roman" w:cs="Times New Roman"/>
+          <w:b/>
+          <w:bCs/>
+          <w:spacing w:val="-5"/>
+          <w:sz w:val="24"/>
+          <w:szCs w:val="24"/>
+          <w:u w:val="single"/>
+          <w:lang w:val="en-US"/>
+        </w:rPr>
+      </w:pPr>
+    </w:p>
+    <w:p>
+      <w:pPr>
+        <w:shd w:val="clear" w:color="auto" w:fill="FFFFFF"/>
+        <w:spacing w:before="413" w:after="0" w:line="360" w:lineRule="auto"/>
+        <w:jc w:val="right"/>
+        <w:outlineLvl w:val="1"/>
+        <w:rPr>
+          <w:rFonts w:ascii="Times New Roman" w:eastAsia="Times New Roman" w:hAnsi="Times New Roman" w:cs="Times New Roman"/>
+          <w:b/>
+          <w:bCs/>
+          <w:spacing w:val="-5"/>
+          <w:sz w:val="24"/>
+          <w:szCs w:val="24"/>
+          <w:u w:val="single"/>
+          <w:lang w:val="en-US"/>
+        </w:rPr>
+      </w:pPr>
     </w:p>
     <w:p>
       <w:pPr>
@@ -84,7 +149,77 @@
           <w:szCs w:val="24"/>
           <w:lang w:val="en-US"/>
         </w:rPr>
-        <w:t>Using the dataset provided</w:t>
+        <w:t>Using the</w:t>
+      </w:r>
+      <w:r>
+        <w:rPr>
+          <w:rFonts w:ascii="Times New Roman" w:eastAsia="Times New Roman" w:hAnsi="Times New Roman" w:cs="Times New Roman"/>
+          <w:spacing w:val="-1"/>
+          <w:sz w:val="24"/>
+          <w:szCs w:val="24"/>
+          <w:lang w:val="en-US"/>
+        </w:rPr>
+        <w:t xml:space="preserve"> </w:t>
+      </w:r>
+      <w:r>
+        <w:rPr>
+          <w:rFonts w:ascii="Times New Roman" w:eastAsia="Times New Roman" w:hAnsi="Times New Roman" w:cs="Times New Roman"/>
+          <w:spacing w:val="-1"/>
+          <w:sz w:val="24"/>
+          <w:szCs w:val="24"/>
+          <w:lang w:val="en-US"/>
+        </w:rPr>
+        <w:t>W</w:t>
+      </w:r>
+      <w:r>
+        <w:rPr>
+          <w:rFonts w:ascii="Times New Roman" w:eastAsia="Times New Roman" w:hAnsi="Times New Roman" w:cs="Times New Roman"/>
+          <w:spacing w:val="-1"/>
+          <w:sz w:val="24"/>
+          <w:szCs w:val="24"/>
+          <w:lang w:val="en-US"/>
+        </w:rPr>
+        <w:t xml:space="preserve">omen’s </w:t>
+      </w:r>
+      <w:r>
+        <w:rPr>
+          <w:rFonts w:ascii="Times New Roman" w:eastAsia="Times New Roman" w:hAnsi="Times New Roman" w:cs="Times New Roman"/>
+          <w:spacing w:val="-1"/>
+          <w:sz w:val="24"/>
+          <w:szCs w:val="24"/>
+          <w:lang w:val="en-US"/>
+        </w:rPr>
+        <w:t>C</w:t>
+      </w:r>
+      <w:r>
+        <w:rPr>
+          <w:rFonts w:ascii="Times New Roman" w:eastAsia="Times New Roman" w:hAnsi="Times New Roman" w:cs="Times New Roman"/>
+          <w:spacing w:val="-1"/>
+          <w:sz w:val="24"/>
+          <w:szCs w:val="24"/>
+          <w:lang w:val="en-US"/>
+        </w:rPr>
+        <w:t>lothing</w:t>
+      </w:r>
+      <w:r>
+        <w:rPr>
+          <w:rFonts w:ascii="Times New Roman" w:eastAsia="Times New Roman" w:hAnsi="Times New Roman" w:cs="Times New Roman"/>
+          <w:spacing w:val="-1"/>
+          <w:sz w:val="24"/>
+          <w:szCs w:val="24"/>
+          <w:lang w:val="en-US"/>
+        </w:rPr>
+        <w:t xml:space="preserve"> Review</w:t>
+      </w:r>
+      <w:r>
+        <w:rPr>
+          <w:rFonts w:ascii="Times New Roman" w:eastAsia="Times New Roman" w:hAnsi="Times New Roman" w:cs="Times New Roman"/>
+          <w:spacing w:val="-1"/>
+          <w:sz w:val="24"/>
+          <w:szCs w:val="24"/>
+          <w:lang w:val="en-US"/>
+        </w:rPr>
+        <w:t xml:space="preserve"> dataset provided</w:t>
       </w:r>
       <w:r>
         <w:rPr>
@@ -96,37 +231,55 @@
         </w:rPr>
         <w:t xml:space="preserve"> in </w:t>
       </w:r>
-      <w:proofErr w:type="spellStart"/>
-      <w:r>
-        <w:rPr>
-          <w:rFonts w:ascii="Times New Roman" w:eastAsia="Times New Roman" w:hAnsi="Times New Roman" w:cs="Times New Roman"/>
-          <w:spacing w:val="-1"/>
-          <w:sz w:val="24"/>
-          <w:szCs w:val="24"/>
-          <w:lang w:val="en-US"/>
-        </w:rPr>
-        <w:t>kaggle</w:t>
-      </w:r>
-      <w:proofErr w:type="spellEnd"/>
-      <w:r>
-        <w:rPr>
-          <w:rFonts w:ascii="Times New Roman" w:eastAsia="Times New Roman" w:hAnsi="Times New Roman" w:cs="Times New Roman"/>
-          <w:spacing w:val="-1"/>
-          <w:sz w:val="24"/>
-          <w:szCs w:val="24"/>
-          <w:lang w:val="en-US"/>
-        </w:rPr>
-        <w:t>, we explored our dataset pertaining to some women’s clothing outlet and their reviews regarding the items they purchased at certain times</w:t>
-      </w:r>
-      <w:r>
-        <w:rPr>
-          <w:rFonts w:ascii="Times New Roman" w:eastAsia="Times New Roman" w:hAnsi="Times New Roman" w:cs="Times New Roman"/>
-          <w:spacing w:val="-1"/>
-          <w:sz w:val="24"/>
-          <w:szCs w:val="24"/>
-          <w:lang w:val="en-US"/>
-        </w:rPr>
-        <w:t xml:space="preserve"> as well as their recommendations</w:t>
+      <w:r>
+        <w:rPr>
+          <w:rFonts w:ascii="Times New Roman" w:eastAsia="Times New Roman" w:hAnsi="Times New Roman" w:cs="Times New Roman"/>
+          <w:spacing w:val="-1"/>
+          <w:sz w:val="24"/>
+          <w:szCs w:val="24"/>
+          <w:lang w:val="en-US"/>
+        </w:rPr>
+        <w:t>K</w:t>
+      </w:r>
+      <w:r>
+        <w:rPr>
+          <w:rFonts w:ascii="Times New Roman" w:eastAsia="Times New Roman" w:hAnsi="Times New Roman" w:cs="Times New Roman"/>
+          <w:spacing w:val="-1"/>
+          <w:sz w:val="24"/>
+          <w:szCs w:val="24"/>
+          <w:lang w:val="en-US"/>
+        </w:rPr>
+        <w:t>aggle, we expl</w:t>
+      </w:r>
+      <w:r>
+        <w:rPr>
+          <w:rFonts w:ascii="Times New Roman" w:eastAsia="Times New Roman" w:hAnsi="Times New Roman" w:cs="Times New Roman"/>
+          <w:spacing w:val="-1"/>
+          <w:sz w:val="24"/>
+          <w:szCs w:val="24"/>
+          <w:lang w:val="en-US"/>
+        </w:rPr>
+        <w:t xml:space="preserve">ored and gained insights from </w:t>
+      </w:r>
+      <w:r>
+        <w:rPr>
+          <w:rFonts w:ascii="Times New Roman" w:eastAsia="Times New Roman" w:hAnsi="Times New Roman" w:cs="Times New Roman"/>
+          <w:spacing w:val="-1"/>
+          <w:sz w:val="24"/>
+          <w:szCs w:val="24"/>
+          <w:lang w:val="en-US"/>
+        </w:rPr>
+        <w:t>the items purchased</w:t>
+      </w:r>
+      <w:r>
+        <w:rPr>
+          <w:rFonts w:ascii="Times New Roman" w:eastAsia="Times New Roman" w:hAnsi="Times New Roman" w:cs="Times New Roman"/>
+          <w:spacing w:val="-1"/>
+          <w:sz w:val="24"/>
+          <w:szCs w:val="24"/>
+          <w:lang w:val="en-US"/>
+        </w:rPr>
+        <w:t xml:space="preserve"> and varying reviews</w:t>
       </w:r>
       <w:r>
         <w:rPr>
@@ -146,7 +299,67 @@
           <w:szCs w:val="24"/>
           <w:lang w:val="en-US"/>
         </w:rPr>
-        <w:t xml:space="preserve"> research or data wrangling revealed a number of insights that backs our hypothesis that </w:t>
+        <w:t xml:space="preserve"> </w:t>
+      </w:r>
+      <w:r>
+        <w:rPr>
+          <w:rFonts w:ascii="Times New Roman" w:eastAsia="Times New Roman" w:hAnsi="Times New Roman" w:cs="Times New Roman"/>
+          <w:spacing w:val="-1"/>
+          <w:sz w:val="24"/>
+          <w:szCs w:val="24"/>
+          <w:lang w:val="en-US"/>
+        </w:rPr>
+        <w:t xml:space="preserve">analysis </w:t>
+      </w:r>
+      <w:r>
+        <w:rPr>
+          <w:rFonts w:ascii="Times New Roman" w:eastAsia="Times New Roman" w:hAnsi="Times New Roman" w:cs="Times New Roman"/>
+          <w:spacing w:val="-1"/>
+          <w:sz w:val="24"/>
+          <w:szCs w:val="24"/>
+          <w:lang w:val="en-US"/>
+        </w:rPr>
+        <w:t xml:space="preserve">revealed </w:t>
+      </w:r>
+      <w:r>
+        <w:rPr>
+          <w:rFonts w:ascii="Times New Roman" w:eastAsia="Times New Roman" w:hAnsi="Times New Roman" w:cs="Times New Roman"/>
+          <w:spacing w:val="-1"/>
+          <w:sz w:val="24"/>
+          <w:szCs w:val="24"/>
+          <w:lang w:val="en-US"/>
+        </w:rPr>
+        <w:t>several</w:t>
+      </w:r>
+      <w:r>
+        <w:rPr>
+          <w:rFonts w:ascii="Times New Roman" w:eastAsia="Times New Roman" w:hAnsi="Times New Roman" w:cs="Times New Roman"/>
+          <w:spacing w:val="-1"/>
+          <w:sz w:val="24"/>
+          <w:szCs w:val="24"/>
+          <w:lang w:val="en-US"/>
+        </w:rPr>
+        <w:t xml:space="preserve"> insights that bac</w:t>
+      </w:r>
+      <w:r>
+        <w:rPr>
+          <w:rFonts w:ascii="Times New Roman" w:eastAsia="Times New Roman" w:hAnsi="Times New Roman" w:cs="Times New Roman"/>
+          <w:spacing w:val="-1"/>
+          <w:sz w:val="24"/>
+          <w:szCs w:val="24"/>
+          <w:lang w:val="en-US"/>
+        </w:rPr>
+        <w:t>k</w:t>
+      </w:r>
+      <w:r>
+        <w:rPr>
+          <w:rFonts w:ascii="Times New Roman" w:eastAsia="Times New Roman" w:hAnsi="Times New Roman" w:cs="Times New Roman"/>
+          <w:spacing w:val="-1"/>
+          <w:sz w:val="24"/>
+          <w:szCs w:val="24"/>
+          <w:lang w:val="en-US"/>
+        </w:rPr>
+        <w:t xml:space="preserve"> our hypothesis that </w:t>
       </w:r>
       <w:r>
         <w:rPr>
@@ -232,137 +445,327 @@
           <w:szCs w:val="24"/>
           <w:lang w:val="en-US"/>
         </w:rPr>
-        <w:t>Reviews by consumers/ clients/customers are very important to businesses because it gives the business a fair idea of what buyers think or feel about their products. In other words, reviews help businesses to determine how satisfied or dissatisfied customers are with their products and services. In our project</w:t>
-      </w:r>
-      <w:r>
-        <w:rPr>
-          <w:rFonts w:ascii="Times New Roman" w:eastAsia="Times New Roman" w:hAnsi="Times New Roman" w:cs="Times New Roman"/>
-          <w:spacing w:val="-1"/>
-          <w:sz w:val="24"/>
-          <w:szCs w:val="24"/>
-          <w:lang w:val="en-US"/>
-        </w:rPr>
-        <w:t xml:space="preserve"> for instance,</w:t>
-      </w:r>
-      <w:r>
-        <w:rPr>
-          <w:rFonts w:ascii="Times New Roman" w:eastAsia="Times New Roman" w:hAnsi="Times New Roman" w:cs="Times New Roman"/>
-          <w:spacing w:val="-1"/>
-          <w:sz w:val="24"/>
-          <w:szCs w:val="24"/>
-          <w:lang w:val="en-US"/>
-        </w:rPr>
-        <w:t xml:space="preserve"> the reviews</w:t>
-      </w:r>
-      <w:r>
-        <w:rPr>
-          <w:rFonts w:ascii="Times New Roman" w:eastAsia="Times New Roman" w:hAnsi="Times New Roman" w:cs="Times New Roman"/>
-          <w:spacing w:val="-1"/>
-          <w:sz w:val="24"/>
-          <w:szCs w:val="24"/>
-          <w:lang w:val="en-US"/>
-        </w:rPr>
-        <w:t>,</w:t>
-      </w:r>
-      <w:r>
-        <w:rPr>
-          <w:rFonts w:ascii="Times New Roman" w:eastAsia="Times New Roman" w:hAnsi="Times New Roman" w:cs="Times New Roman"/>
-          <w:spacing w:val="-1"/>
-          <w:sz w:val="24"/>
-          <w:szCs w:val="24"/>
-          <w:lang w:val="en-US"/>
-        </w:rPr>
-        <w:t xml:space="preserve"> ratings</w:t>
-      </w:r>
-      <w:r>
-        <w:rPr>
-          <w:rFonts w:ascii="Times New Roman" w:eastAsia="Times New Roman" w:hAnsi="Times New Roman" w:cs="Times New Roman"/>
-          <w:spacing w:val="-1"/>
-          <w:sz w:val="24"/>
-          <w:szCs w:val="24"/>
-          <w:lang w:val="en-US"/>
-        </w:rPr>
-        <w:t xml:space="preserve"> and recommendations</w:t>
-      </w:r>
-      <w:r>
-        <w:rPr>
-          <w:rFonts w:ascii="Times New Roman" w:eastAsia="Times New Roman" w:hAnsi="Times New Roman" w:cs="Times New Roman"/>
-          <w:spacing w:val="-1"/>
-          <w:sz w:val="24"/>
-          <w:szCs w:val="24"/>
-          <w:lang w:val="en-US"/>
-        </w:rPr>
-        <w:t xml:space="preserve"> are very necessary because the business is </w:t>
-      </w:r>
-      <w:r>
-        <w:rPr>
-          <w:rFonts w:ascii="Times New Roman" w:eastAsia="Times New Roman" w:hAnsi="Times New Roman" w:cs="Times New Roman"/>
-          <w:spacing w:val="-1"/>
-          <w:sz w:val="24"/>
-          <w:szCs w:val="24"/>
-          <w:lang w:val="en-US"/>
-        </w:rPr>
-        <w:t xml:space="preserve">electronic/internet based. Therefore, potential customers may be compelled to do business based on the reviews, ratings and recommendations of other people who have purchased items from the online shop. The reviews, ratings and recommendations could also inform the business of how well each item, class or department is doing with respect to marketing and sales. </w:t>
-      </w:r>
-      <w:r>
-        <w:rPr>
-          <w:rFonts w:ascii="Times New Roman" w:eastAsia="Times New Roman" w:hAnsi="Times New Roman" w:cs="Times New Roman"/>
-          <w:spacing w:val="-1"/>
-          <w:sz w:val="24"/>
-          <w:szCs w:val="24"/>
-          <w:lang w:val="en-US"/>
-        </w:rPr>
-        <w:t xml:space="preserve">With this </w:t>
-      </w:r>
-      <w:r>
-        <w:rPr>
-          <w:rFonts w:ascii="Times New Roman" w:eastAsia="Times New Roman" w:hAnsi="Times New Roman" w:cs="Times New Roman"/>
-          <w:spacing w:val="-1"/>
-          <w:sz w:val="24"/>
-          <w:szCs w:val="24"/>
-          <w:lang w:val="en-US"/>
-        </w:rPr>
-        <w:t>dataset,</w:t>
-      </w:r>
-      <w:r>
-        <w:rPr>
-          <w:rFonts w:ascii="Times New Roman" w:eastAsia="Times New Roman" w:hAnsi="Times New Roman" w:cs="Times New Roman"/>
-          <w:spacing w:val="-1"/>
-          <w:sz w:val="24"/>
-          <w:szCs w:val="24"/>
-          <w:lang w:val="en-US"/>
-        </w:rPr>
-        <w:t xml:space="preserve"> we can make a good deal of insight as well as predictions on how sales could be in the future. Our major focus</w:t>
-      </w:r>
-      <w:r>
-        <w:rPr>
-          <w:rFonts w:ascii="Times New Roman" w:eastAsia="Times New Roman" w:hAnsi="Times New Roman" w:cs="Times New Roman"/>
-          <w:spacing w:val="-1"/>
-          <w:sz w:val="24"/>
-          <w:szCs w:val="24"/>
-          <w:lang w:val="en-US"/>
-        </w:rPr>
-        <w:t xml:space="preserve"> though</w:t>
-      </w:r>
-      <w:r>
-        <w:rPr>
-          <w:rFonts w:ascii="Times New Roman" w:eastAsia="Times New Roman" w:hAnsi="Times New Roman" w:cs="Times New Roman"/>
-          <w:spacing w:val="-1"/>
-          <w:sz w:val="24"/>
-          <w:szCs w:val="24"/>
-          <w:lang w:val="en-US"/>
-        </w:rPr>
-        <w:t xml:space="preserve"> is to analyze the data and come up with some insights about the customers and the business</w:t>
-      </w:r>
-      <w:r>
-        <w:rPr>
-          <w:rFonts w:ascii="Times New Roman" w:eastAsia="Times New Roman" w:hAnsi="Times New Roman" w:cs="Times New Roman"/>
-          <w:spacing w:val="-1"/>
-          <w:sz w:val="24"/>
-          <w:szCs w:val="24"/>
-          <w:lang w:val="en-US"/>
-        </w:rPr>
-        <w:t xml:space="preserve"> based on the graphs we produce.</w:t>
+        <w:t>Reviews by customers are very important to businesses because it gives the business a fair idea of what buyers think or feel about their products.</w:t>
+      </w:r>
+      <w:r>
+        <w:rPr>
+          <w:rFonts w:ascii="Times New Roman" w:eastAsia="Times New Roman" w:hAnsi="Times New Roman" w:cs="Times New Roman"/>
+          <w:spacing w:val="-1"/>
+          <w:sz w:val="24"/>
+          <w:szCs w:val="24"/>
+          <w:lang w:val="en-US"/>
+        </w:rPr>
+        <w:t xml:space="preserve"> This</w:t>
+      </w:r>
+      <w:r>
+        <w:rPr>
+          <w:rFonts w:ascii="Times New Roman" w:eastAsia="Times New Roman" w:hAnsi="Times New Roman" w:cs="Times New Roman"/>
+          <w:spacing w:val="-1"/>
+          <w:sz w:val="24"/>
+          <w:szCs w:val="24"/>
+          <w:lang w:val="en-US"/>
+        </w:rPr>
+        <w:t xml:space="preserve"> help</w:t>
+      </w:r>
+      <w:r>
+        <w:rPr>
+          <w:rFonts w:ascii="Times New Roman" w:eastAsia="Times New Roman" w:hAnsi="Times New Roman" w:cs="Times New Roman"/>
+          <w:spacing w:val="-1"/>
+          <w:sz w:val="24"/>
+          <w:szCs w:val="24"/>
+          <w:lang w:val="en-US"/>
+        </w:rPr>
+        <w:t>s</w:t>
+      </w:r>
+      <w:r>
+        <w:rPr>
+          <w:rFonts w:ascii="Times New Roman" w:eastAsia="Times New Roman" w:hAnsi="Times New Roman" w:cs="Times New Roman"/>
+          <w:spacing w:val="-1"/>
+          <w:sz w:val="24"/>
+          <w:szCs w:val="24"/>
+          <w:lang w:val="en-US"/>
+        </w:rPr>
+        <w:t xml:space="preserve"> businesses to determine how satisfied or dissatisfied customers are with their products and services. </w:t>
+      </w:r>
+      <w:r>
+        <w:rPr>
+          <w:rFonts w:ascii="Times New Roman" w:eastAsia="Times New Roman" w:hAnsi="Times New Roman" w:cs="Times New Roman"/>
+          <w:spacing w:val="-1"/>
+          <w:sz w:val="24"/>
+          <w:szCs w:val="24"/>
+          <w:lang w:val="en-US"/>
+        </w:rPr>
+        <w:t>For this dataset, b</w:t>
+      </w:r>
+      <w:r>
+        <w:rPr>
+          <w:rFonts w:ascii="Times New Roman" w:eastAsia="Times New Roman" w:hAnsi="Times New Roman" w:cs="Times New Roman"/>
+          <w:spacing w:val="-1"/>
+          <w:sz w:val="24"/>
+          <w:szCs w:val="24"/>
+          <w:lang w:val="en-US"/>
+        </w:rPr>
+        <w:t>ecause the business is</w:t>
+      </w:r>
+      <w:r>
+        <w:rPr>
+          <w:rFonts w:ascii="Times New Roman" w:eastAsia="Times New Roman" w:hAnsi="Times New Roman" w:cs="Times New Roman"/>
+          <w:spacing w:val="-1"/>
+          <w:sz w:val="24"/>
+          <w:szCs w:val="24"/>
+          <w:lang w:val="en-US"/>
+        </w:rPr>
+        <w:t xml:space="preserve"> </w:t>
+      </w:r>
+      <w:r>
+        <w:rPr>
+          <w:rFonts w:ascii="Times New Roman" w:eastAsia="Times New Roman" w:hAnsi="Times New Roman" w:cs="Times New Roman"/>
+          <w:spacing w:val="-1"/>
+          <w:sz w:val="24"/>
+          <w:szCs w:val="24"/>
+          <w:lang w:val="en-US"/>
+        </w:rPr>
+        <w:t>internet based</w:t>
+      </w:r>
+      <w:r>
+        <w:rPr>
+          <w:rFonts w:ascii="Times New Roman" w:eastAsia="Times New Roman" w:hAnsi="Times New Roman" w:cs="Times New Roman"/>
+          <w:spacing w:val="-1"/>
+          <w:sz w:val="24"/>
+          <w:szCs w:val="24"/>
+          <w:lang w:val="en-US"/>
+        </w:rPr>
+        <w:t>, p</w:t>
+      </w:r>
+      <w:r>
+        <w:rPr>
+          <w:rFonts w:ascii="Times New Roman" w:eastAsia="Times New Roman" w:hAnsi="Times New Roman" w:cs="Times New Roman"/>
+          <w:spacing w:val="-1"/>
+          <w:sz w:val="24"/>
+          <w:szCs w:val="24"/>
+          <w:lang w:val="en-US"/>
+        </w:rPr>
+        <w:t>otential customers may</w:t>
+      </w:r>
+      <w:r>
+        <w:rPr>
+          <w:rFonts w:ascii="Times New Roman" w:eastAsia="Times New Roman" w:hAnsi="Times New Roman" w:cs="Times New Roman"/>
+          <w:spacing w:val="-1"/>
+          <w:sz w:val="24"/>
+          <w:szCs w:val="24"/>
+          <w:lang w:val="en-US"/>
+        </w:rPr>
+        <w:t xml:space="preserve"> </w:t>
+      </w:r>
+      <w:r>
+        <w:rPr>
+          <w:rFonts w:ascii="Times New Roman" w:eastAsia="Times New Roman" w:hAnsi="Times New Roman" w:cs="Times New Roman"/>
+          <w:spacing w:val="-1"/>
+          <w:sz w:val="24"/>
+          <w:szCs w:val="24"/>
+          <w:lang w:val="en-US"/>
+        </w:rPr>
+        <w:t>be compelled to do business based on the reviews, ratings and recommendations of othe</w:t>
+      </w:r>
+      <w:r>
+        <w:rPr>
+          <w:rFonts w:ascii="Times New Roman" w:eastAsia="Times New Roman" w:hAnsi="Times New Roman" w:cs="Times New Roman"/>
+          <w:spacing w:val="-1"/>
+          <w:sz w:val="24"/>
+          <w:szCs w:val="24"/>
+          <w:lang w:val="en-US"/>
+        </w:rPr>
+        <w:t>r customers</w:t>
+      </w:r>
+      <w:r>
+        <w:rPr>
+          <w:rFonts w:ascii="Times New Roman" w:eastAsia="Times New Roman" w:hAnsi="Times New Roman" w:cs="Times New Roman"/>
+          <w:spacing w:val="-1"/>
+          <w:sz w:val="24"/>
+          <w:szCs w:val="24"/>
+          <w:lang w:val="en-US"/>
+        </w:rPr>
+        <w:t xml:space="preserve"> who have purchased items from the online shop. The</w:t>
+      </w:r>
+      <w:r>
+        <w:rPr>
+          <w:rFonts w:ascii="Times New Roman" w:eastAsia="Times New Roman" w:hAnsi="Times New Roman" w:cs="Times New Roman"/>
+          <w:spacing w:val="-1"/>
+          <w:sz w:val="24"/>
+          <w:szCs w:val="24"/>
+          <w:lang w:val="en-US"/>
+        </w:rPr>
+        <w:t>se</w:t>
+      </w:r>
+      <w:r>
+        <w:rPr>
+          <w:rFonts w:ascii="Times New Roman" w:eastAsia="Times New Roman" w:hAnsi="Times New Roman" w:cs="Times New Roman"/>
+          <w:spacing w:val="-1"/>
+          <w:sz w:val="24"/>
+          <w:szCs w:val="24"/>
+          <w:lang w:val="en-US"/>
+        </w:rPr>
+        <w:t xml:space="preserve"> reviews</w:t>
+      </w:r>
+      <w:r>
+        <w:rPr>
+          <w:rFonts w:ascii="Times New Roman" w:eastAsia="Times New Roman" w:hAnsi="Times New Roman" w:cs="Times New Roman"/>
+          <w:spacing w:val="-1"/>
+          <w:sz w:val="24"/>
+          <w:szCs w:val="24"/>
+          <w:lang w:val="en-US"/>
+        </w:rPr>
+        <w:t xml:space="preserve"> </w:t>
+      </w:r>
+      <w:r>
+        <w:rPr>
+          <w:rFonts w:ascii="Times New Roman" w:eastAsia="Times New Roman" w:hAnsi="Times New Roman" w:cs="Times New Roman"/>
+          <w:spacing w:val="-1"/>
+          <w:sz w:val="24"/>
+          <w:szCs w:val="24"/>
+          <w:lang w:val="en-US"/>
+        </w:rPr>
+        <w:t>c</w:t>
+      </w:r>
+      <w:r>
+        <w:rPr>
+          <w:rFonts w:ascii="Times New Roman" w:eastAsia="Times New Roman" w:hAnsi="Times New Roman" w:cs="Times New Roman"/>
+          <w:spacing w:val="-1"/>
+          <w:sz w:val="24"/>
+          <w:szCs w:val="24"/>
+          <w:lang w:val="en-US"/>
+        </w:rPr>
+        <w:t>an</w:t>
+      </w:r>
+      <w:r>
+        <w:rPr>
+          <w:rFonts w:ascii="Times New Roman" w:eastAsia="Times New Roman" w:hAnsi="Times New Roman" w:cs="Times New Roman"/>
+          <w:spacing w:val="-1"/>
+          <w:sz w:val="24"/>
+          <w:szCs w:val="24"/>
+          <w:lang w:val="en-US"/>
+        </w:rPr>
+        <w:t xml:space="preserve"> also inform the business </w:t>
+      </w:r>
+      <w:r>
+        <w:rPr>
+          <w:rFonts w:ascii="Times New Roman" w:eastAsia="Times New Roman" w:hAnsi="Times New Roman" w:cs="Times New Roman"/>
+          <w:spacing w:val="-1"/>
+          <w:sz w:val="24"/>
+          <w:szCs w:val="24"/>
+          <w:lang w:val="en-US"/>
+        </w:rPr>
+        <w:t>on</w:t>
+      </w:r>
+      <w:r>
+        <w:rPr>
+          <w:rFonts w:ascii="Times New Roman" w:eastAsia="Times New Roman" w:hAnsi="Times New Roman" w:cs="Times New Roman"/>
+          <w:spacing w:val="-1"/>
+          <w:sz w:val="24"/>
+          <w:szCs w:val="24"/>
+          <w:lang w:val="en-US"/>
+        </w:rPr>
+        <w:t xml:space="preserve"> how well each item, class or department is doing with respect to marketing</w:t>
+      </w:r>
+      <w:r>
+        <w:rPr>
+          <w:rFonts w:ascii="Times New Roman" w:eastAsia="Times New Roman" w:hAnsi="Times New Roman" w:cs="Times New Roman"/>
+          <w:spacing w:val="-1"/>
+          <w:sz w:val="24"/>
+          <w:szCs w:val="24"/>
+          <w:lang w:val="en-US"/>
+        </w:rPr>
+        <w:t xml:space="preserve">, </w:t>
+      </w:r>
+      <w:r>
+        <w:rPr>
+          <w:rFonts w:ascii="Times New Roman" w:eastAsia="Times New Roman" w:hAnsi="Times New Roman" w:cs="Times New Roman"/>
+          <w:spacing w:val="-1"/>
+          <w:sz w:val="24"/>
+          <w:szCs w:val="24"/>
+          <w:lang w:val="en-US"/>
+        </w:rPr>
+        <w:t>sales</w:t>
+      </w:r>
+      <w:r>
+        <w:rPr>
+          <w:rFonts w:ascii="Times New Roman" w:eastAsia="Times New Roman" w:hAnsi="Times New Roman" w:cs="Times New Roman"/>
+          <w:spacing w:val="-1"/>
+          <w:sz w:val="24"/>
+          <w:szCs w:val="24"/>
+          <w:lang w:val="en-US"/>
+        </w:rPr>
+        <w:t xml:space="preserve"> and </w:t>
+      </w:r>
+      <w:r>
+        <w:rPr>
+          <w:rFonts w:ascii="Times New Roman" w:eastAsia="Times New Roman" w:hAnsi="Times New Roman" w:cs="Times New Roman"/>
+          <w:spacing w:val="-1"/>
+          <w:sz w:val="24"/>
+          <w:szCs w:val="24"/>
+          <w:lang w:val="en-US"/>
+        </w:rPr>
+        <w:t xml:space="preserve">predictions on how </w:t>
+      </w:r>
+      <w:r>
+        <w:rPr>
+          <w:rFonts w:ascii="Times New Roman" w:eastAsia="Times New Roman" w:hAnsi="Times New Roman" w:cs="Times New Roman"/>
+          <w:spacing w:val="-1"/>
+          <w:sz w:val="24"/>
+          <w:szCs w:val="24"/>
+          <w:lang w:val="en-US"/>
+        </w:rPr>
+        <w:t>revenue</w:t>
+      </w:r>
+      <w:r>
+        <w:rPr>
+          <w:rFonts w:ascii="Times New Roman" w:eastAsia="Times New Roman" w:hAnsi="Times New Roman" w:cs="Times New Roman"/>
+          <w:spacing w:val="-1"/>
+          <w:sz w:val="24"/>
+          <w:szCs w:val="24"/>
+          <w:lang w:val="en-US"/>
+        </w:rPr>
+        <w:t xml:space="preserve"> c</w:t>
+      </w:r>
+      <w:r>
+        <w:rPr>
+          <w:rFonts w:ascii="Times New Roman" w:eastAsia="Times New Roman" w:hAnsi="Times New Roman" w:cs="Times New Roman"/>
+          <w:spacing w:val="-1"/>
+          <w:sz w:val="24"/>
+          <w:szCs w:val="24"/>
+          <w:lang w:val="en-US"/>
+        </w:rPr>
+        <w:t>an</w:t>
+      </w:r>
+      <w:r>
+        <w:rPr>
+          <w:rFonts w:ascii="Times New Roman" w:eastAsia="Times New Roman" w:hAnsi="Times New Roman" w:cs="Times New Roman"/>
+          <w:spacing w:val="-1"/>
+          <w:sz w:val="24"/>
+          <w:szCs w:val="24"/>
+          <w:lang w:val="en-US"/>
+        </w:rPr>
+        <w:t xml:space="preserve"> be </w:t>
+      </w:r>
+      <w:r>
+        <w:rPr>
+          <w:rFonts w:ascii="Times New Roman" w:eastAsia="Times New Roman" w:hAnsi="Times New Roman" w:cs="Times New Roman"/>
+          <w:spacing w:val="-1"/>
+          <w:sz w:val="24"/>
+          <w:szCs w:val="24"/>
+          <w:lang w:val="en-US"/>
+        </w:rPr>
+        <w:t xml:space="preserve">increased </w:t>
+      </w:r>
+      <w:r>
+        <w:rPr>
+          <w:rFonts w:ascii="Times New Roman" w:eastAsia="Times New Roman" w:hAnsi="Times New Roman" w:cs="Times New Roman"/>
+          <w:spacing w:val="-1"/>
+          <w:sz w:val="24"/>
+          <w:szCs w:val="24"/>
+          <w:lang w:val="en-US"/>
+        </w:rPr>
+        <w:t>in the future</w:t>
       </w:r>
     </w:p>
     <w:p>
@@ -396,18 +799,6 @@
           <w:lang w:val="en-US"/>
         </w:rPr>
       </w:pPr>
-      <w:r>
-        <w:rPr>
-          <w:rFonts w:ascii="Times New Roman" w:eastAsia="Times New Roman" w:hAnsi="Times New Roman" w:cs="Times New Roman"/>
-          <w:b/>
-          <w:bCs/>
-          <w:spacing w:val="-1"/>
-          <w:sz w:val="24"/>
-          <w:szCs w:val="24"/>
-          <w:lang w:val="en-US"/>
-        </w:rPr>
-        <w:t>Project Objective</w:t>
-      </w:r>
     </w:p>
     <w:p>
       <w:pPr>
@@ -416,32 +807,14 @@
         <w:jc w:val="both"/>
         <w:rPr>
           <w:rFonts w:ascii="Times New Roman" w:eastAsia="Times New Roman" w:hAnsi="Times New Roman" w:cs="Times New Roman"/>
-          <w:spacing w:val="-1"/>
-          <w:sz w:val="24"/>
-          <w:szCs w:val="24"/>
-          <w:lang w:val="en-US"/>
-        </w:rPr>
-      </w:pPr>
-      <w:r>
-        <w:rPr>
-          <w:rFonts w:ascii="Times New Roman" w:eastAsia="Times New Roman" w:hAnsi="Times New Roman" w:cs="Times New Roman"/>
-          <w:spacing w:val="-1"/>
-          <w:sz w:val="24"/>
-          <w:szCs w:val="24"/>
-          <w:lang w:val="en-US"/>
-        </w:rPr>
-        <w:t xml:space="preserve">The goal of this project is to </w:t>
-      </w:r>
-      <w:r>
-        <w:rPr>
-          <w:rFonts w:ascii="Times New Roman" w:eastAsia="Times New Roman" w:hAnsi="Times New Roman" w:cs="Times New Roman"/>
-          <w:spacing w:val="-1"/>
-          <w:sz w:val="24"/>
-          <w:szCs w:val="24"/>
-          <w:lang w:val="en-US"/>
-        </w:rPr>
-        <w:t>analyze the dataset with our python notebook, and to come up with a hypothesis and insights from the graphs produced.</w:t>
-      </w:r>
+          <w:b/>
+          <w:bCs/>
+          <w:spacing w:val="-1"/>
+          <w:sz w:val="24"/>
+          <w:szCs w:val="24"/>
+          <w:lang w:val="en-US"/>
+        </w:rPr>
+      </w:pPr>
     </w:p>
     <w:p>
       <w:pPr>
@@ -458,6 +831,18 @@
           <w:lang w:val="en-US"/>
         </w:rPr>
       </w:pPr>
+      <w:r>
+        <w:rPr>
+          <w:rFonts w:ascii="Times New Roman" w:eastAsia="Times New Roman" w:hAnsi="Times New Roman" w:cs="Times New Roman"/>
+          <w:b/>
+          <w:bCs/>
+          <w:spacing w:val="-1"/>
+          <w:sz w:val="24"/>
+          <w:szCs w:val="24"/>
+          <w:lang w:val="en-US"/>
+        </w:rPr>
+        <w:t>Project Objective</w:t>
+      </w:r>
     </w:p>
     <w:p>
       <w:pPr>
@@ -477,14 +862,82 @@
       <w:r>
         <w:rPr>
           <w:rFonts w:ascii="Times New Roman" w:eastAsia="Times New Roman" w:hAnsi="Times New Roman" w:cs="Times New Roman"/>
-          <w:b/>
-          <w:bCs/>
-          <w:spacing w:val="-1"/>
-          <w:sz w:val="24"/>
-          <w:szCs w:val="24"/>
-          <w:lang w:val="en-US"/>
-        </w:rPr>
-        <w:t>Exploratory Data Analysis</w:t>
+          <w:spacing w:val="-1"/>
+          <w:sz w:val="24"/>
+          <w:szCs w:val="24"/>
+          <w:lang w:val="en-US"/>
+        </w:rPr>
+        <w:t xml:space="preserve"> </w:t>
+      </w:r>
+      <w:r>
+        <w:rPr>
+          <w:rFonts w:ascii="Times New Roman" w:eastAsia="Times New Roman" w:hAnsi="Times New Roman" w:cs="Times New Roman"/>
+          <w:spacing w:val="-1"/>
+          <w:sz w:val="24"/>
+          <w:szCs w:val="24"/>
+          <w:lang w:val="en-US"/>
+        </w:rPr>
+        <w:t>The goal of this project</w:t>
+      </w:r>
+      <w:r>
+        <w:rPr>
+          <w:rFonts w:ascii="Times New Roman" w:eastAsia="Times New Roman" w:hAnsi="Times New Roman" w:cs="Times New Roman"/>
+          <w:spacing w:val="-1"/>
+          <w:sz w:val="24"/>
+          <w:szCs w:val="24"/>
+          <w:lang w:val="en-US"/>
+        </w:rPr>
+        <w:t xml:space="preserve"> </w:t>
+      </w:r>
+      <w:r>
+        <w:rPr>
+          <w:rFonts w:ascii="Times New Roman" w:eastAsia="Times New Roman" w:hAnsi="Times New Roman" w:cs="Times New Roman"/>
+          <w:spacing w:val="-1"/>
+          <w:sz w:val="24"/>
+          <w:szCs w:val="24"/>
+          <w:lang w:val="en-US"/>
+        </w:rPr>
+        <w:t>is to analyze the data and come up with</w:t>
+      </w:r>
+      <w:r>
+        <w:rPr>
+          <w:rFonts w:ascii="Times New Roman" w:eastAsia="Times New Roman" w:hAnsi="Times New Roman" w:cs="Times New Roman"/>
+          <w:spacing w:val="-1"/>
+          <w:sz w:val="24"/>
+          <w:szCs w:val="24"/>
+          <w:lang w:val="en-US"/>
+        </w:rPr>
+        <w:t xml:space="preserve"> </w:t>
+      </w:r>
+      <w:r>
+        <w:rPr>
+          <w:rFonts w:ascii="Times New Roman" w:eastAsia="Times New Roman" w:hAnsi="Times New Roman" w:cs="Times New Roman"/>
+          <w:spacing w:val="-1"/>
+          <w:sz w:val="24"/>
+          <w:szCs w:val="24"/>
+          <w:lang w:val="en-US"/>
+        </w:rPr>
+        <w:t>a hypothesis</w:t>
+      </w:r>
+      <w:r>
+        <w:rPr>
+          <w:rFonts w:ascii="Times New Roman" w:eastAsia="Times New Roman" w:hAnsi="Times New Roman" w:cs="Times New Roman"/>
+          <w:spacing w:val="-1"/>
+          <w:sz w:val="24"/>
+          <w:szCs w:val="24"/>
+          <w:lang w:val="en-US"/>
+        </w:rPr>
+        <w:t xml:space="preserve"> and </w:t>
+      </w:r>
+      <w:r>
+        <w:rPr>
+          <w:rFonts w:ascii="Times New Roman" w:eastAsia="Times New Roman" w:hAnsi="Times New Roman" w:cs="Times New Roman"/>
+          <w:spacing w:val="-1"/>
+          <w:sz w:val="24"/>
+          <w:szCs w:val="24"/>
+          <w:lang w:val="en-US"/>
+        </w:rPr>
+        <w:t>insights about the customers and the business based on the graphs we produce.</w:t>
       </w:r>
     </w:p>
     <w:p>
@@ -500,126 +953,6 @@
           <w:lang w:val="en-US"/>
         </w:rPr>
       </w:pPr>
-      <w:r>
-        <w:rPr>
-          <w:rFonts w:ascii="Times New Roman" w:eastAsia="Times New Roman" w:hAnsi="Times New Roman" w:cs="Times New Roman"/>
-          <w:spacing w:val="-1"/>
-          <w:sz w:val="24"/>
-          <w:szCs w:val="24"/>
-          <w:lang w:val="en-US"/>
-        </w:rPr>
-        <w:t>The dataset was imported into Jupyter notebook</w:t>
-      </w:r>
-      <w:r>
-        <w:rPr>
-          <w:rFonts w:ascii="Times New Roman" w:eastAsia="Times New Roman" w:hAnsi="Times New Roman" w:cs="Times New Roman"/>
-          <w:spacing w:val="-1"/>
-          <w:sz w:val="24"/>
-          <w:szCs w:val="24"/>
-          <w:lang w:val="en-US"/>
-        </w:rPr>
-        <w:t xml:space="preserve"> and calculations</w:t>
-      </w:r>
-      <w:r>
-        <w:rPr>
-          <w:rFonts w:ascii="Times New Roman" w:eastAsia="Times New Roman" w:hAnsi="Times New Roman" w:cs="Times New Roman"/>
-          <w:spacing w:val="-1"/>
-          <w:sz w:val="24"/>
-          <w:szCs w:val="24"/>
-          <w:lang w:val="en-US"/>
-        </w:rPr>
-        <w:t xml:space="preserve">, explorations, </w:t>
-      </w:r>
-      <w:r>
-        <w:rPr>
-          <w:rFonts w:ascii="Times New Roman" w:eastAsia="Times New Roman" w:hAnsi="Times New Roman" w:cs="Times New Roman"/>
-          <w:spacing w:val="-1"/>
-          <w:sz w:val="24"/>
-          <w:szCs w:val="24"/>
-          <w:lang w:val="en-US"/>
-        </w:rPr>
-        <w:t>cleaning and</w:t>
-      </w:r>
-      <w:r>
-        <w:rPr>
-          <w:rFonts w:ascii="Times New Roman" w:eastAsia="Times New Roman" w:hAnsi="Times New Roman" w:cs="Times New Roman"/>
-          <w:spacing w:val="-1"/>
-          <w:sz w:val="24"/>
-          <w:szCs w:val="24"/>
-          <w:lang w:val="en-US"/>
-        </w:rPr>
-        <w:t xml:space="preserve"> visualizations were performed using Python 3.</w:t>
-      </w:r>
-      <w:r>
-        <w:rPr>
-          <w:rFonts w:ascii="Times New Roman" w:eastAsia="Times New Roman" w:hAnsi="Times New Roman" w:cs="Times New Roman"/>
-          <w:spacing w:val="-1"/>
-          <w:sz w:val="24"/>
-          <w:szCs w:val="24"/>
-          <w:lang w:val="en-US"/>
-        </w:rPr>
-        <w:t xml:space="preserve"> After exploring our </w:t>
-      </w:r>
-      <w:r>
-        <w:rPr>
-          <w:rFonts w:ascii="Times New Roman" w:eastAsia="Times New Roman" w:hAnsi="Times New Roman" w:cs="Times New Roman"/>
-          <w:spacing w:val="-1"/>
-          <w:sz w:val="24"/>
-          <w:szCs w:val="24"/>
-          <w:lang w:val="en-US"/>
-        </w:rPr>
-        <w:t>data,</w:t>
-      </w:r>
-      <w:r>
-        <w:rPr>
-          <w:rFonts w:ascii="Times New Roman" w:eastAsia="Times New Roman" w:hAnsi="Times New Roman" w:cs="Times New Roman"/>
-          <w:spacing w:val="-1"/>
-          <w:sz w:val="24"/>
-          <w:szCs w:val="24"/>
-          <w:lang w:val="en-US"/>
-        </w:rPr>
-        <w:t xml:space="preserve"> we discovered that the reviews were predominantly positive feedbacks with a satisfying level of recommendations. Based on our data wrangling,</w:t>
-      </w:r>
-      <w:r>
-        <w:rPr>
-          <w:rFonts w:ascii="Times New Roman" w:eastAsia="Times New Roman" w:hAnsi="Times New Roman" w:cs="Times New Roman"/>
-          <w:spacing w:val="-1"/>
-          <w:sz w:val="24"/>
-          <w:szCs w:val="24"/>
-          <w:lang w:val="en-US"/>
-        </w:rPr>
-        <w:t xml:space="preserve"> </w:t>
-      </w:r>
-      <w:r>
-        <w:rPr>
-          <w:rFonts w:ascii="Times New Roman" w:eastAsia="Times New Roman" w:hAnsi="Times New Roman" w:cs="Times New Roman"/>
-          <w:spacing w:val="-1"/>
-          <w:sz w:val="24"/>
-          <w:szCs w:val="24"/>
-          <w:lang w:val="en-US"/>
-        </w:rPr>
-        <w:t>w</w:t>
-      </w:r>
-      <w:r>
-        <w:rPr>
-          <w:rFonts w:ascii="Times New Roman" w:eastAsia="Times New Roman" w:hAnsi="Times New Roman" w:cs="Times New Roman"/>
-          <w:spacing w:val="-1"/>
-          <w:sz w:val="24"/>
-          <w:szCs w:val="24"/>
-          <w:lang w:val="en-US"/>
-        </w:rPr>
-        <w:t>e plot the following relationships</w:t>
-      </w:r>
-      <w:r>
-        <w:rPr>
-          <w:rFonts w:ascii="Times New Roman" w:eastAsia="Times New Roman" w:hAnsi="Times New Roman" w:cs="Times New Roman"/>
-          <w:spacing w:val="-1"/>
-          <w:sz w:val="24"/>
-          <w:szCs w:val="24"/>
-          <w:lang w:val="en-US"/>
-        </w:rPr>
-        <w:t>:</w:t>
-      </w:r>
     </w:p>
     <w:p>
       <w:pPr>
@@ -628,6 +961,308 @@
         <w:jc w:val="both"/>
         <w:rPr>
           <w:rFonts w:ascii="Times New Roman" w:eastAsia="Times New Roman" w:hAnsi="Times New Roman" w:cs="Times New Roman"/>
+          <w:b/>
+          <w:bCs/>
+          <w:spacing w:val="-1"/>
+          <w:sz w:val="24"/>
+          <w:szCs w:val="24"/>
+          <w:lang w:val="en-US"/>
+        </w:rPr>
+      </w:pPr>
+    </w:p>
+    <w:p>
+      <w:pPr>
+        <w:shd w:val="clear" w:color="auto" w:fill="FFFFFF"/>
+        <w:spacing w:after="0" w:line="360" w:lineRule="auto"/>
+        <w:jc w:val="both"/>
+        <w:rPr>
+          <w:rFonts w:ascii="Times New Roman" w:eastAsia="Times New Roman" w:hAnsi="Times New Roman" w:cs="Times New Roman"/>
+          <w:b/>
+          <w:bCs/>
+          <w:spacing w:val="-1"/>
+          <w:sz w:val="24"/>
+          <w:szCs w:val="24"/>
+          <w:lang w:val="en-US"/>
+        </w:rPr>
+      </w:pPr>
+    </w:p>
+    <w:p>
+      <w:pPr>
+        <w:shd w:val="clear" w:color="auto" w:fill="FFFFFF"/>
+        <w:spacing w:after="0" w:line="360" w:lineRule="auto"/>
+        <w:jc w:val="both"/>
+        <w:rPr>
+          <w:rFonts w:ascii="Times New Roman" w:eastAsia="Times New Roman" w:hAnsi="Times New Roman" w:cs="Times New Roman"/>
+          <w:b/>
+          <w:bCs/>
+          <w:spacing w:val="-1"/>
+          <w:sz w:val="24"/>
+          <w:szCs w:val="24"/>
+          <w:lang w:val="en-US"/>
+        </w:rPr>
+      </w:pPr>
+    </w:p>
+    <w:p>
+      <w:pPr>
+        <w:shd w:val="clear" w:color="auto" w:fill="FFFFFF"/>
+        <w:spacing w:after="0" w:line="360" w:lineRule="auto"/>
+        <w:jc w:val="both"/>
+        <w:rPr>
+          <w:rFonts w:ascii="Times New Roman" w:eastAsia="Times New Roman" w:hAnsi="Times New Roman" w:cs="Times New Roman"/>
+          <w:b/>
+          <w:bCs/>
+          <w:spacing w:val="-1"/>
+          <w:sz w:val="24"/>
+          <w:szCs w:val="24"/>
+          <w:lang w:val="en-US"/>
+        </w:rPr>
+      </w:pPr>
+    </w:p>
+    <w:p>
+      <w:pPr>
+        <w:shd w:val="clear" w:color="auto" w:fill="FFFFFF"/>
+        <w:spacing w:after="0" w:line="360" w:lineRule="auto"/>
+        <w:jc w:val="both"/>
+        <w:rPr>
+          <w:rFonts w:ascii="Times New Roman" w:eastAsia="Times New Roman" w:hAnsi="Times New Roman" w:cs="Times New Roman"/>
+          <w:b/>
+          <w:bCs/>
+          <w:spacing w:val="-1"/>
+          <w:sz w:val="24"/>
+          <w:szCs w:val="24"/>
+          <w:lang w:val="en-US"/>
+        </w:rPr>
+      </w:pPr>
+    </w:p>
+    <w:p>
+      <w:pPr>
+        <w:shd w:val="clear" w:color="auto" w:fill="FFFFFF"/>
+        <w:spacing w:after="0" w:line="360" w:lineRule="auto"/>
+        <w:jc w:val="both"/>
+        <w:rPr>
+          <w:rFonts w:ascii="Times New Roman" w:eastAsia="Times New Roman" w:hAnsi="Times New Roman" w:cs="Times New Roman"/>
+          <w:b/>
+          <w:bCs/>
+          <w:spacing w:val="-1"/>
+          <w:sz w:val="24"/>
+          <w:szCs w:val="24"/>
+          <w:lang w:val="en-US"/>
+        </w:rPr>
+      </w:pPr>
+    </w:p>
+    <w:p>
+      <w:pPr>
+        <w:shd w:val="clear" w:color="auto" w:fill="FFFFFF"/>
+        <w:spacing w:after="0" w:line="360" w:lineRule="auto"/>
+        <w:jc w:val="both"/>
+        <w:rPr>
+          <w:rFonts w:ascii="Times New Roman" w:eastAsia="Times New Roman" w:hAnsi="Times New Roman" w:cs="Times New Roman"/>
+          <w:b/>
+          <w:bCs/>
+          <w:spacing w:val="-1"/>
+          <w:sz w:val="24"/>
+          <w:szCs w:val="24"/>
+          <w:lang w:val="en-US"/>
+        </w:rPr>
+      </w:pPr>
+      <w:r>
+        <w:rPr>
+          <w:rFonts w:ascii="Times New Roman" w:eastAsia="Times New Roman" w:hAnsi="Times New Roman" w:cs="Times New Roman"/>
+          <w:b/>
+          <w:bCs/>
+          <w:spacing w:val="-1"/>
+          <w:sz w:val="24"/>
+          <w:szCs w:val="24"/>
+          <w:lang w:val="en-US"/>
+        </w:rPr>
+        <w:t>Exploratory Data Analysis</w:t>
+      </w:r>
+    </w:p>
+    <w:p>
+      <w:pPr>
+        <w:shd w:val="clear" w:color="auto" w:fill="FFFFFF"/>
+        <w:spacing w:after="0" w:line="360" w:lineRule="auto"/>
+        <w:jc w:val="both"/>
+        <w:rPr>
+          <w:rFonts w:ascii="Times New Roman" w:eastAsia="Times New Roman" w:hAnsi="Times New Roman" w:cs="Times New Roman"/>
+          <w:spacing w:val="-1"/>
+          <w:sz w:val="24"/>
+          <w:szCs w:val="24"/>
+          <w:lang w:val="en-US"/>
+        </w:rPr>
+      </w:pPr>
+      <w:r>
+        <w:rPr>
+          <w:rFonts w:ascii="Times New Roman" w:eastAsia="Times New Roman" w:hAnsi="Times New Roman" w:cs="Times New Roman"/>
+          <w:spacing w:val="-1"/>
+          <w:sz w:val="24"/>
+          <w:szCs w:val="24"/>
+          <w:lang w:val="en-US"/>
+        </w:rPr>
+        <w:t>The dataset was imported into Jupyter notebook</w:t>
+      </w:r>
+      <w:r>
+        <w:rPr>
+          <w:rFonts w:ascii="Times New Roman" w:eastAsia="Times New Roman" w:hAnsi="Times New Roman" w:cs="Times New Roman"/>
+          <w:spacing w:val="-1"/>
+          <w:sz w:val="24"/>
+          <w:szCs w:val="24"/>
+          <w:lang w:val="en-US"/>
+        </w:rPr>
+        <w:t xml:space="preserve"> and calculations</w:t>
+      </w:r>
+      <w:r>
+        <w:rPr>
+          <w:rFonts w:ascii="Times New Roman" w:eastAsia="Times New Roman" w:hAnsi="Times New Roman" w:cs="Times New Roman"/>
+          <w:spacing w:val="-1"/>
+          <w:sz w:val="24"/>
+          <w:szCs w:val="24"/>
+          <w:lang w:val="en-US"/>
+        </w:rPr>
+        <w:t xml:space="preserve">, explorations, </w:t>
+      </w:r>
+      <w:r>
+        <w:rPr>
+          <w:rFonts w:ascii="Times New Roman" w:eastAsia="Times New Roman" w:hAnsi="Times New Roman" w:cs="Times New Roman"/>
+          <w:spacing w:val="-1"/>
+          <w:sz w:val="24"/>
+          <w:szCs w:val="24"/>
+          <w:lang w:val="en-US"/>
+        </w:rPr>
+        <w:t>cleaning and</w:t>
+      </w:r>
+      <w:r>
+        <w:rPr>
+          <w:rFonts w:ascii="Times New Roman" w:eastAsia="Times New Roman" w:hAnsi="Times New Roman" w:cs="Times New Roman"/>
+          <w:spacing w:val="-1"/>
+          <w:sz w:val="24"/>
+          <w:szCs w:val="24"/>
+          <w:lang w:val="en-US"/>
+        </w:rPr>
+        <w:t xml:space="preserve"> visualizations were performed using Python 3.</w:t>
+      </w:r>
+      <w:r>
+        <w:rPr>
+          <w:rFonts w:ascii="Times New Roman" w:eastAsia="Times New Roman" w:hAnsi="Times New Roman" w:cs="Times New Roman"/>
+          <w:spacing w:val="-1"/>
+          <w:sz w:val="24"/>
+          <w:szCs w:val="24"/>
+          <w:lang w:val="en-US"/>
+        </w:rPr>
+        <w:t xml:space="preserve"> After exploring our </w:t>
+      </w:r>
+      <w:r>
+        <w:rPr>
+          <w:rFonts w:ascii="Times New Roman" w:eastAsia="Times New Roman" w:hAnsi="Times New Roman" w:cs="Times New Roman"/>
+          <w:spacing w:val="-1"/>
+          <w:sz w:val="24"/>
+          <w:szCs w:val="24"/>
+          <w:lang w:val="en-US"/>
+        </w:rPr>
+        <w:t>data,</w:t>
+      </w:r>
+      <w:r>
+        <w:rPr>
+          <w:rFonts w:ascii="Times New Roman" w:eastAsia="Times New Roman" w:hAnsi="Times New Roman" w:cs="Times New Roman"/>
+          <w:spacing w:val="-1"/>
+          <w:sz w:val="24"/>
+          <w:szCs w:val="24"/>
+          <w:lang w:val="en-US"/>
+        </w:rPr>
+        <w:t xml:space="preserve"> we discovered that the reviews were predominantly positive feedbacks with a satisfying level of recommendations. Based on our data wrangling,</w:t>
+      </w:r>
+      <w:r>
+        <w:rPr>
+          <w:rFonts w:ascii="Times New Roman" w:eastAsia="Times New Roman" w:hAnsi="Times New Roman" w:cs="Times New Roman"/>
+          <w:spacing w:val="-1"/>
+          <w:sz w:val="24"/>
+          <w:szCs w:val="24"/>
+          <w:lang w:val="en-US"/>
+        </w:rPr>
+        <w:t xml:space="preserve"> </w:t>
+      </w:r>
+      <w:r>
+        <w:rPr>
+          <w:rFonts w:ascii="Times New Roman" w:eastAsia="Times New Roman" w:hAnsi="Times New Roman" w:cs="Times New Roman"/>
+          <w:spacing w:val="-1"/>
+          <w:sz w:val="24"/>
+          <w:szCs w:val="24"/>
+          <w:lang w:val="en-US"/>
+        </w:rPr>
+        <w:t>w</w:t>
+      </w:r>
+      <w:r>
+        <w:rPr>
+          <w:rFonts w:ascii="Times New Roman" w:eastAsia="Times New Roman" w:hAnsi="Times New Roman" w:cs="Times New Roman"/>
+          <w:spacing w:val="-1"/>
+          <w:sz w:val="24"/>
+          <w:szCs w:val="24"/>
+          <w:lang w:val="en-US"/>
+        </w:rPr>
+        <w:t>e plot</w:t>
+      </w:r>
+      <w:r>
+        <w:rPr>
+          <w:rFonts w:ascii="Times New Roman" w:eastAsia="Times New Roman" w:hAnsi="Times New Roman" w:cs="Times New Roman"/>
+          <w:spacing w:val="-1"/>
+          <w:sz w:val="24"/>
+          <w:szCs w:val="24"/>
+          <w:lang w:val="en-US"/>
+        </w:rPr>
+        <w:t>ted</w:t>
+      </w:r>
+      <w:r>
+        <w:rPr>
+          <w:rFonts w:ascii="Times New Roman" w:eastAsia="Times New Roman" w:hAnsi="Times New Roman" w:cs="Times New Roman"/>
+          <w:spacing w:val="-1"/>
+          <w:sz w:val="24"/>
+          <w:szCs w:val="24"/>
+          <w:lang w:val="en-US"/>
+        </w:rPr>
+        <w:t xml:space="preserve"> the following relationships</w:t>
+      </w:r>
+      <w:r>
+        <w:rPr>
+          <w:rFonts w:ascii="Times New Roman" w:eastAsia="Times New Roman" w:hAnsi="Times New Roman" w:cs="Times New Roman"/>
+          <w:spacing w:val="-1"/>
+          <w:sz w:val="24"/>
+          <w:szCs w:val="24"/>
+          <w:lang w:val="en-US"/>
+        </w:rPr>
+        <w:t xml:space="preserve"> using a heatmap</w:t>
+      </w:r>
+      <w:r>
+        <w:rPr>
+          <w:rFonts w:ascii="Times New Roman" w:eastAsia="Times New Roman" w:hAnsi="Times New Roman" w:cs="Times New Roman"/>
+          <w:spacing w:val="-1"/>
+          <w:sz w:val="24"/>
+          <w:szCs w:val="24"/>
+          <w:lang w:val="en-US"/>
+        </w:rPr>
+        <w:t>:</w:t>
+      </w:r>
+    </w:p>
+    <w:p>
+      <w:pPr>
+        <w:shd w:val="clear" w:color="auto" w:fill="FFFFFF"/>
+        <w:spacing w:after="0" w:line="360" w:lineRule="auto"/>
+        <w:jc w:val="both"/>
+        <w:rPr>
+          <w:rFonts w:ascii="Times New Roman" w:eastAsia="Times New Roman" w:hAnsi="Times New Roman" w:cs="Times New Roman"/>
+          <w:spacing w:val="-1"/>
+          <w:sz w:val="24"/>
+          <w:szCs w:val="24"/>
+          <w:lang w:val="en-US"/>
+        </w:rPr>
+      </w:pPr>
+    </w:p>
+    <w:p>
+      <w:pPr>
+        <w:shd w:val="clear" w:color="auto" w:fill="FFFFFF"/>
+        <w:spacing w:after="0" w:line="360" w:lineRule="auto"/>
+        <w:jc w:val="both"/>
+        <w:rPr>
+          <w:rFonts w:ascii="Times New Roman" w:eastAsia="Times New Roman" w:hAnsi="Times New Roman" w:cs="Times New Roman"/>
           <w:spacing w:val="-1"/>
           <w:sz w:val="24"/>
           <w:szCs w:val="24"/>
@@ -643,7 +1278,6 @@
           <w:szCs w:val="24"/>
           <w:lang w:val="en-US"/>
         </w:rPr>
-        <w:lastRenderedPageBreak/>
         <w:drawing>
           <wp:inline distT="0" distB="0" distL="0" distR="0" wp14:anchorId="3BC12123" wp14:editId="7B210E6F">
             <wp:extent cx="4861560" cy="3032760"/>
@@ -759,7 +1393,27 @@
           <w:szCs w:val="20"/>
           <w:lang w:val="en-US"/>
         </w:rPr>
-        <w:t xml:space="preserve"> between Clothing ID, Age, Rating and Recommended IND.</w:t>
+        <w:t xml:space="preserve"> between Clothing ID, Age, Rating and Recommend</w:t>
+      </w:r>
+      <w:r>
+        <w:rPr>
+          <w:rFonts w:ascii="Times New Roman" w:eastAsia="Times New Roman" w:hAnsi="Times New Roman" w:cs="Times New Roman"/>
+          <w:b/>
+          <w:sz w:val="20"/>
+          <w:szCs w:val="20"/>
+          <w:lang w:val="en-US"/>
+        </w:rPr>
+        <w:t>ations</w:t>
+      </w:r>
+      <w:r>
+        <w:rPr>
+          <w:rFonts w:ascii="Times New Roman" w:eastAsia="Times New Roman" w:hAnsi="Times New Roman" w:cs="Times New Roman"/>
+          <w:b/>
+          <w:sz w:val="20"/>
+          <w:szCs w:val="20"/>
+          <w:lang w:val="en-US"/>
+        </w:rPr>
+        <w:t>.</w:t>
       </w:r>
     </w:p>
     <w:p>
@@ -783,7 +1437,70 @@
           <w:szCs w:val="24"/>
           <w:lang w:val="en-US"/>
         </w:rPr>
-        <w:t>This heat map gives us the impression that there is a strong positive correlation between Rating and Recommended IND. This could also mean that one leads to the other. Therefore, per this correlation we get the understanding that people who rate a product are likely to recommend it to others.</w:t>
+        <w:t>This</w:t>
+      </w:r>
+      <w:r>
+        <w:rPr>
+          <w:rFonts w:ascii="Times New Roman" w:eastAsia="Times New Roman" w:hAnsi="Times New Roman" w:cs="Times New Roman"/>
+          <w:sz w:val="24"/>
+          <w:szCs w:val="24"/>
+          <w:lang w:val="en-US"/>
+        </w:rPr>
+        <w:t xml:space="preserve"> figure supports our hypothesis by showing a</w:t>
+      </w:r>
+      <w:r>
+        <w:rPr>
+          <w:rFonts w:ascii="Times New Roman" w:eastAsia="Times New Roman" w:hAnsi="Times New Roman" w:cs="Times New Roman"/>
+          <w:sz w:val="24"/>
+          <w:szCs w:val="24"/>
+          <w:lang w:val="en-US"/>
+        </w:rPr>
+        <w:t xml:space="preserve"> strong positive correlation between Rating and Recommend</w:t>
+      </w:r>
+      <w:r>
+        <w:rPr>
+          <w:rFonts w:ascii="Times New Roman" w:eastAsia="Times New Roman" w:hAnsi="Times New Roman" w:cs="Times New Roman"/>
+          <w:sz w:val="24"/>
+          <w:szCs w:val="24"/>
+          <w:lang w:val="en-US"/>
+        </w:rPr>
+        <w:t>ations</w:t>
+      </w:r>
+      <w:r>
+        <w:rPr>
+          <w:rFonts w:ascii="Times New Roman" w:eastAsia="Times New Roman" w:hAnsi="Times New Roman" w:cs="Times New Roman"/>
+          <w:sz w:val="24"/>
+          <w:szCs w:val="24"/>
+          <w:lang w:val="en-US"/>
+        </w:rPr>
+        <w:t xml:space="preserve">. </w:t>
+      </w:r>
+      <w:r>
+        <w:rPr>
+          <w:rFonts w:ascii="Times New Roman" w:eastAsia="Times New Roman" w:hAnsi="Times New Roman" w:cs="Times New Roman"/>
+          <w:sz w:val="24"/>
+          <w:szCs w:val="24"/>
+          <w:lang w:val="en-US"/>
+        </w:rPr>
+        <w:t>Also,</w:t>
+      </w:r>
+      <w:r>
+        <w:rPr>
+          <w:rFonts w:ascii="Times New Roman" w:eastAsia="Times New Roman" w:hAnsi="Times New Roman" w:cs="Times New Roman"/>
+          <w:sz w:val="24"/>
+          <w:szCs w:val="24"/>
+          <w:lang w:val="en-US"/>
+        </w:rPr>
+        <w:t xml:space="preserve"> as Age increased, </w:t>
+      </w:r>
+      <w:r>
+        <w:rPr>
+          <w:rFonts w:ascii="Times New Roman" w:eastAsia="Times New Roman" w:hAnsi="Times New Roman" w:cs="Times New Roman"/>
+          <w:sz w:val="24"/>
+          <w:szCs w:val="24"/>
+          <w:lang w:val="en-US"/>
+        </w:rPr>
+        <w:t>Ratings and Recommendations decreased.</w:t>
       </w:r>
     </w:p>
     <w:p>
@@ -815,6 +1532,51 @@
           <w:lang w:val="en-US"/>
         </w:rPr>
       </w:pPr>
+    </w:p>
+    <w:p>
+      <w:pPr>
+        <w:tabs>
+          <w:tab w:val="left" w:pos="1332"/>
+        </w:tabs>
+        <w:spacing w:line="360" w:lineRule="auto"/>
+        <w:jc w:val="both"/>
+        <w:rPr>
+          <w:rFonts w:ascii="Times New Roman" w:eastAsia="Times New Roman" w:hAnsi="Times New Roman" w:cs="Times New Roman"/>
+          <w:sz w:val="24"/>
+          <w:szCs w:val="24"/>
+          <w:lang w:val="en-US"/>
+        </w:rPr>
+      </w:pPr>
+    </w:p>
+    <w:p>
+      <w:pPr>
+        <w:tabs>
+          <w:tab w:val="left" w:pos="1332"/>
+        </w:tabs>
+        <w:spacing w:line="360" w:lineRule="auto"/>
+        <w:jc w:val="both"/>
+        <w:rPr>
+          <w:rFonts w:ascii="Times New Roman" w:eastAsia="Times New Roman" w:hAnsi="Times New Roman" w:cs="Times New Roman"/>
+          <w:sz w:val="24"/>
+          <w:szCs w:val="24"/>
+          <w:lang w:val="en-US"/>
+        </w:rPr>
+      </w:pPr>
+    </w:p>
+    <w:p>
+      <w:pPr>
+        <w:tabs>
+          <w:tab w:val="left" w:pos="1332"/>
+        </w:tabs>
+        <w:spacing w:line="360" w:lineRule="auto"/>
+        <w:jc w:val="both"/>
+        <w:rPr>
+          <w:rFonts w:ascii="Times New Roman" w:eastAsia="Times New Roman" w:hAnsi="Times New Roman" w:cs="Times New Roman"/>
+          <w:sz w:val="24"/>
+          <w:szCs w:val="24"/>
+          <w:lang w:val="en-US"/>
+        </w:rPr>
+      </w:pPr>
       <w:r>
         <w:rPr>
           <w:rFonts w:ascii="Times New Roman" w:hAnsi="Times New Roman" w:cs="Times New Roman"/>
@@ -823,6 +1585,7 @@
           <w:szCs w:val="24"/>
           <w:lang w:val="en-US"/>
         </w:rPr>
+        <w:lastRenderedPageBreak/>
         <w:drawing>
           <wp:inline distT="0" distB="0" distL="0" distR="0" wp14:anchorId="3E33A68B" wp14:editId="5E8903D4">
             <wp:extent cx="5143500" cy="3528060"/>
@@ -888,7 +1651,14 @@
           <w:lang w:val="en-US"/>
         </w:rPr>
       </w:pPr>
-      <w:r>
+    </w:p>
+    <w:p>
+      <w:pPr>
+        <w:tabs>
+          <w:tab w:val="left" w:pos="1332"/>
+        </w:tabs>
+        <w:spacing w:line="360" w:lineRule="auto"/>
+        <w:jc w:val="both"/>
         <w:rPr>
           <w:rFonts w:ascii="Times New Roman" w:eastAsia="Times New Roman" w:hAnsi="Times New Roman" w:cs="Times New Roman"/>
           <w:b/>
@@ -896,9 +1666,7 @@
           <w:szCs w:val="20"/>
           <w:lang w:val="en-US"/>
         </w:rPr>
-        <w:lastRenderedPageBreak/>
-        <w:t xml:space="preserve">Fig. 2: </w:t>
-      </w:r>
+      </w:pPr>
       <w:r>
         <w:rPr>
           <w:rFonts w:ascii="Times New Roman" w:eastAsia="Times New Roman" w:hAnsi="Times New Roman" w:cs="Times New Roman"/>
@@ -907,7 +1675,57 @@
           <w:szCs w:val="20"/>
           <w:lang w:val="en-US"/>
         </w:rPr>
-        <w:t>A count plot showing the Recommended IND categories and the Ratings.</w:t>
+        <w:t xml:space="preserve">Fig. 2: </w:t>
+      </w:r>
+      <w:r>
+        <w:rPr>
+          <w:rFonts w:ascii="Times New Roman" w:eastAsia="Times New Roman" w:hAnsi="Times New Roman" w:cs="Times New Roman"/>
+          <w:b/>
+          <w:sz w:val="20"/>
+          <w:szCs w:val="20"/>
+          <w:lang w:val="en-US"/>
+        </w:rPr>
+        <w:t xml:space="preserve">A count plot showing the </w:t>
+      </w:r>
+      <w:r>
+        <w:rPr>
+          <w:rFonts w:ascii="Times New Roman" w:eastAsia="Times New Roman" w:hAnsi="Times New Roman" w:cs="Times New Roman"/>
+          <w:b/>
+          <w:sz w:val="20"/>
+          <w:szCs w:val="20"/>
+          <w:lang w:val="en-US"/>
+        </w:rPr>
+        <w:t xml:space="preserve">number of </w:t>
+      </w:r>
+      <w:r>
+        <w:rPr>
+          <w:rFonts w:ascii="Times New Roman" w:eastAsia="Times New Roman" w:hAnsi="Times New Roman" w:cs="Times New Roman"/>
+          <w:b/>
+          <w:sz w:val="20"/>
+          <w:szCs w:val="20"/>
+          <w:lang w:val="en-US"/>
+        </w:rPr>
+        <w:t>Recommend</w:t>
+      </w:r>
+      <w:r>
+        <w:rPr>
+          <w:rFonts w:ascii="Times New Roman" w:eastAsia="Times New Roman" w:hAnsi="Times New Roman" w:cs="Times New Roman"/>
+          <w:b/>
+          <w:sz w:val="20"/>
+          <w:szCs w:val="20"/>
+          <w:lang w:val="en-US"/>
+        </w:rPr>
+        <w:t>ations per Rating level</w:t>
+      </w:r>
+      <w:r>
+        <w:rPr>
+          <w:rFonts w:ascii="Times New Roman" w:eastAsia="Times New Roman" w:hAnsi="Times New Roman" w:cs="Times New Roman"/>
+          <w:b/>
+          <w:sz w:val="20"/>
+          <w:szCs w:val="20"/>
+          <w:lang w:val="en-US"/>
+        </w:rPr>
+        <w:t>.</w:t>
       </w:r>
     </w:p>
     <w:p>
@@ -931,7 +1749,52 @@
           <w:szCs w:val="24"/>
           <w:lang w:val="en-US"/>
         </w:rPr>
-        <w:t xml:space="preserve">This count plot gives our previous analysis further grounding because we see clearly that the category with the highest ratings is actually the recommended category. </w:t>
+        <w:t xml:space="preserve">This count plot </w:t>
+      </w:r>
+      <w:r>
+        <w:rPr>
+          <w:rFonts w:ascii="Times New Roman" w:eastAsia="Times New Roman" w:hAnsi="Times New Roman" w:cs="Times New Roman"/>
+          <w:sz w:val="24"/>
+          <w:szCs w:val="24"/>
+          <w:lang w:val="en-US"/>
+        </w:rPr>
+        <w:t>further confirms our</w:t>
+      </w:r>
+      <w:r>
+        <w:rPr>
+          <w:rFonts w:ascii="Times New Roman" w:eastAsia="Times New Roman" w:hAnsi="Times New Roman" w:cs="Times New Roman"/>
+          <w:sz w:val="24"/>
+          <w:szCs w:val="24"/>
+          <w:lang w:val="en-US"/>
+        </w:rPr>
+        <w:t xml:space="preserve"> </w:t>
+      </w:r>
+      <w:r>
+        <w:rPr>
+          <w:rFonts w:ascii="Times New Roman" w:eastAsia="Times New Roman" w:hAnsi="Times New Roman" w:cs="Times New Roman"/>
+          <w:sz w:val="24"/>
+          <w:szCs w:val="24"/>
+          <w:lang w:val="en-US"/>
+        </w:rPr>
+        <w:t xml:space="preserve">hypothesis </w:t>
+      </w:r>
+      <w:r>
+        <w:rPr>
+          <w:rFonts w:ascii="Times New Roman" w:eastAsia="Times New Roman" w:hAnsi="Times New Roman" w:cs="Times New Roman"/>
+          <w:sz w:val="24"/>
+          <w:szCs w:val="24"/>
+          <w:lang w:val="en-US"/>
+        </w:rPr>
+        <w:t xml:space="preserve">because </w:t>
+      </w:r>
+      <w:r>
+        <w:rPr>
+          <w:rFonts w:ascii="Times New Roman" w:eastAsia="Times New Roman" w:hAnsi="Times New Roman" w:cs="Times New Roman"/>
+          <w:sz w:val="24"/>
+          <w:szCs w:val="24"/>
+          <w:lang w:val="en-US"/>
+        </w:rPr>
+        <w:t>it shows that higher ratings (&gt;3) were highly distributed in the ‘1’ section of the recommendation type.</w:t>
       </w:r>
     </w:p>
     <w:p>
@@ -978,6 +1841,21 @@
           <w:lang w:val="en-US"/>
         </w:rPr>
       </w:pPr>
+    </w:p>
+    <w:p>
+      <w:pPr>
+        <w:tabs>
+          <w:tab w:val="left" w:pos="1332"/>
+        </w:tabs>
+        <w:spacing w:line="360" w:lineRule="auto"/>
+        <w:jc w:val="both"/>
+        <w:rPr>
+          <w:rFonts w:ascii="Times New Roman" w:eastAsia="Times New Roman" w:hAnsi="Times New Roman" w:cs="Times New Roman"/>
+          <w:sz w:val="24"/>
+          <w:szCs w:val="24"/>
+          <w:lang w:val="en-US"/>
+        </w:rPr>
+      </w:pPr>
       <w:r>
         <w:rPr>
           <w:rFonts w:ascii="Times New Roman" w:hAnsi="Times New Roman" w:cs="Times New Roman"/>
@@ -986,6 +1864,7 @@
           <w:szCs w:val="24"/>
           <w:lang w:val="en-US"/>
         </w:rPr>
+        <w:lastRenderedPageBreak/>
         <w:drawing>
           <wp:inline distT="0" distB="0" distL="0" distR="0" wp14:anchorId="4964B3FB" wp14:editId="37598777">
             <wp:extent cx="5943600" cy="6102766"/>
@@ -1051,7 +1930,14 @@
           <w:lang w:val="en-US"/>
         </w:rPr>
       </w:pPr>
-      <w:r>
+    </w:p>
+    <w:p>
+      <w:pPr>
+        <w:tabs>
+          <w:tab w:val="left" w:pos="1332"/>
+        </w:tabs>
+        <w:spacing w:line="360" w:lineRule="auto"/>
+        <w:jc w:val="both"/>
         <w:rPr>
           <w:rFonts w:ascii="Times New Roman" w:eastAsia="Times New Roman" w:hAnsi="Times New Roman" w:cs="Times New Roman"/>
           <w:b/>
@@ -1059,6 +1945,31 @@
           <w:szCs w:val="20"/>
           <w:lang w:val="en-US"/>
         </w:rPr>
+      </w:pPr>
+    </w:p>
+    <w:p>
+      <w:pPr>
+        <w:tabs>
+          <w:tab w:val="left" w:pos="1332"/>
+        </w:tabs>
+        <w:spacing w:line="360" w:lineRule="auto"/>
+        <w:jc w:val="both"/>
+        <w:rPr>
+          <w:rFonts w:ascii="Times New Roman" w:eastAsia="Times New Roman" w:hAnsi="Times New Roman" w:cs="Times New Roman"/>
+          <w:b/>
+          <w:sz w:val="20"/>
+          <w:szCs w:val="20"/>
+          <w:lang w:val="en-US"/>
+        </w:rPr>
+      </w:pPr>
+      <w:r>
+        <w:rPr>
+          <w:rFonts w:ascii="Times New Roman" w:eastAsia="Times New Roman" w:hAnsi="Times New Roman" w:cs="Times New Roman"/>
+          <w:b/>
+          <w:sz w:val="20"/>
+          <w:szCs w:val="20"/>
+          <w:lang w:val="en-US"/>
+        </w:rPr>
         <w:t>Fig. 3: A count plot showing the total count of reviews in each division, each department and each class.</w:t>
       </w:r>
     </w:p>
@@ -1071,8 +1982,9 @@
         <w:jc w:val="both"/>
         <w:rPr>
           <w:rFonts w:ascii="Times New Roman" w:eastAsia="Times New Roman" w:hAnsi="Times New Roman" w:cs="Times New Roman"/>
-          <w:sz w:val="24"/>
-          <w:szCs w:val="24"/>
+          <w:b/>
+          <w:sz w:val="20"/>
+          <w:szCs w:val="20"/>
           <w:lang w:val="en-US"/>
         </w:rPr>
       </w:pPr>
@@ -1091,40 +2003,62 @@
           <w:lang w:val="en-US"/>
         </w:rPr>
       </w:pPr>
-      <w:r>
-        <w:rPr>
-          <w:rFonts w:ascii="Times New Roman" w:eastAsia="Times New Roman" w:hAnsi="Times New Roman" w:cs="Times New Roman"/>
+    </w:p>
+    <w:p>
+      <w:pPr>
+        <w:tabs>
+          <w:tab w:val="left" w:pos="1332"/>
+        </w:tabs>
+        <w:spacing w:line="360" w:lineRule="auto"/>
+        <w:jc w:val="both"/>
+        <w:rPr>
+          <w:rFonts w:ascii="Times New Roman" w:eastAsia="Times New Roman" w:hAnsi="Times New Roman" w:cs="Times New Roman"/>
+          <w:sz w:val="24"/>
+          <w:szCs w:val="24"/>
+          <w:lang w:val="en-US"/>
+        </w:rPr>
+      </w:pPr>
+    </w:p>
+    <w:p>
+      <w:pPr>
+        <w:tabs>
+          <w:tab w:val="left" w:pos="1332"/>
+        </w:tabs>
+        <w:spacing w:line="360" w:lineRule="auto"/>
+        <w:jc w:val="both"/>
+        <w:rPr>
+          <w:rFonts w:ascii="Times New Roman" w:eastAsia="Times New Roman" w:hAnsi="Times New Roman" w:cs="Times New Roman"/>
+          <w:b/>
+          <w:sz w:val="20"/>
+          <w:szCs w:val="20"/>
+          <w:lang w:val="en-US"/>
+        </w:rPr>
+      </w:pPr>
+    </w:p>
+    <w:p>
+      <w:pPr>
+        <w:tabs>
+          <w:tab w:val="left" w:pos="1332"/>
+        </w:tabs>
+        <w:spacing w:line="360" w:lineRule="auto"/>
+        <w:jc w:val="both"/>
+        <w:rPr>
+          <w:rFonts w:ascii="Times New Roman" w:eastAsia="Times New Roman" w:hAnsi="Times New Roman" w:cs="Times New Roman"/>
+          <w:sz w:val="24"/>
+          <w:szCs w:val="24"/>
+          <w:lang w:val="en-US"/>
+        </w:rPr>
+      </w:pPr>
+      <w:r>
+        <w:rPr>
+          <w:rFonts w:ascii="Times New Roman" w:hAnsi="Times New Roman" w:cs="Times New Roman"/>
+          <w:noProof/>
+          <w:spacing w:val="-1"/>
           <w:sz w:val="24"/>
           <w:szCs w:val="24"/>
           <w:lang w:val="en-US"/>
         </w:rPr>
         <w:lastRenderedPageBreak/>
-        <w:t xml:space="preserve">This count plot is a representation of the total counts of reviews by customers in three different categories (Division, Department and Class). We can see clearly the various items receiving many reviews and possibly leading to recommendations. </w:t>
-      </w:r>
-    </w:p>
-    <w:p>
-      <w:pPr>
-        <w:tabs>
-          <w:tab w:val="left" w:pos="1332"/>
-        </w:tabs>
-        <w:spacing w:line="360" w:lineRule="auto"/>
-        <w:jc w:val="both"/>
-        <w:rPr>
-          <w:rFonts w:ascii="Times New Roman" w:eastAsia="Times New Roman" w:hAnsi="Times New Roman" w:cs="Times New Roman"/>
-          <w:sz w:val="24"/>
-          <w:szCs w:val="24"/>
-          <w:lang w:val="en-US"/>
-        </w:rPr>
-      </w:pPr>
-      <w:r>
-        <w:rPr>
-          <w:rFonts w:ascii="Times New Roman" w:hAnsi="Times New Roman" w:cs="Times New Roman"/>
-          <w:noProof/>
-          <w:spacing w:val="-1"/>
-          <w:sz w:val="24"/>
-          <w:szCs w:val="24"/>
-          <w:lang w:val="en-US"/>
-        </w:rPr>
         <w:drawing>
           <wp:inline distT="0" distB="0" distL="0" distR="0" wp14:anchorId="00AEAD90" wp14:editId="48450BCF">
             <wp:extent cx="5943600" cy="4234815"/>
@@ -1190,6 +2124,7 @@
           <w:lang w:val="en-US"/>
         </w:rPr>
       </w:pPr>
+      <w:bookmarkStart w:id="0" w:name="_Hlk41222059"/>
       <w:r>
         <w:rPr>
           <w:rFonts w:ascii="Times New Roman" w:eastAsia="Times New Roman" w:hAnsi="Times New Roman" w:cs="Times New Roman"/>
@@ -1211,6 +2146,7 @@
         <w:t>showing the distribution of total counts of ratings per division, department and class.</w:t>
       </w:r>
     </w:p>
+    <w:bookmarkEnd w:id="0"/>
     <w:p>
       <w:pPr>
         <w:tabs>
@@ -1247,27 +2183,43 @@
           <w:szCs w:val="24"/>
           <w:lang w:val="en-US"/>
         </w:rPr>
-        <w:t xml:space="preserve">With this graph, we are able to determine the various ratings from 1 to 5 of each </w:t>
-      </w:r>
-      <w:proofErr w:type="gramStart"/>
-      <w:r>
-        <w:rPr>
-          <w:rFonts w:ascii="Times New Roman" w:eastAsia="Times New Roman" w:hAnsi="Times New Roman" w:cs="Times New Roman"/>
-          <w:sz w:val="24"/>
-          <w:szCs w:val="24"/>
-          <w:lang w:val="en-US"/>
-        </w:rPr>
-        <w:t>items</w:t>
-      </w:r>
-      <w:proofErr w:type="gramEnd"/>
-      <w:r>
-        <w:rPr>
-          <w:rFonts w:ascii="Times New Roman" w:eastAsia="Times New Roman" w:hAnsi="Times New Roman" w:cs="Times New Roman"/>
-          <w:sz w:val="24"/>
-          <w:szCs w:val="24"/>
-          <w:lang w:val="en-US"/>
-        </w:rPr>
-        <w:t xml:space="preserve"> in division, department and class. We can tell that dresses have the highest set of ratings followed by knits and blouses.</w:t>
+        <w:t xml:space="preserve">With this graph, we </w:t>
+      </w:r>
+      <w:r>
+        <w:rPr>
+          <w:rFonts w:ascii="Times New Roman" w:eastAsia="Times New Roman" w:hAnsi="Times New Roman" w:cs="Times New Roman"/>
+          <w:sz w:val="24"/>
+          <w:szCs w:val="24"/>
+          <w:lang w:val="en-US"/>
+        </w:rPr>
+        <w:t>can</w:t>
+      </w:r>
+      <w:r>
+        <w:rPr>
+          <w:rFonts w:ascii="Times New Roman" w:eastAsia="Times New Roman" w:hAnsi="Times New Roman" w:cs="Times New Roman"/>
+          <w:sz w:val="24"/>
+          <w:szCs w:val="24"/>
+          <w:lang w:val="en-US"/>
+        </w:rPr>
+        <w:t xml:space="preserve"> determine the various ratings from 1 to 5 of each item in division, department and class.</w:t>
+      </w:r>
+      <w:r>
+        <w:rPr>
+          <w:rFonts w:ascii="Times New Roman" w:eastAsia="Times New Roman" w:hAnsi="Times New Roman" w:cs="Times New Roman"/>
+          <w:sz w:val="24"/>
+          <w:szCs w:val="24"/>
+          <w:lang w:val="en-US"/>
+        </w:rPr>
+        <w:t xml:space="preserve"> The figure shows </w:t>
+      </w:r>
+      <w:r>
+        <w:rPr>
+          <w:rFonts w:ascii="Times New Roman" w:eastAsia="Times New Roman" w:hAnsi="Times New Roman" w:cs="Times New Roman"/>
+          <w:sz w:val="24"/>
+          <w:szCs w:val="24"/>
+          <w:lang w:val="en-US"/>
+        </w:rPr>
+        <w:t>that dresses have the highest set of ratings followed by knits and blouses.</w:t>
       </w:r>
     </w:p>
     <w:p>
@@ -1551,18 +2503,16 @@
         </w:rPr>
         <w:t xml:space="preserve"> </w:t>
       </w:r>
-      <w:proofErr w:type="gramStart"/>
-      <w:r>
-        <w:rPr>
-          <w:rFonts w:ascii="Times New Roman" w:eastAsia="Times New Roman" w:hAnsi="Times New Roman" w:cs="Times New Roman"/>
-          <w:spacing w:val="-1"/>
-          <w:sz w:val="24"/>
-          <w:szCs w:val="24"/>
-          <w:lang w:val="en-US"/>
-        </w:rPr>
-        <w:t>are able to</w:t>
-      </w:r>
-      <w:proofErr w:type="gramEnd"/>
+      <w:r>
+        <w:rPr>
+          <w:rFonts w:ascii="Times New Roman" w:eastAsia="Times New Roman" w:hAnsi="Times New Roman" w:cs="Times New Roman"/>
+          <w:spacing w:val="-1"/>
+          <w:sz w:val="24"/>
+          <w:szCs w:val="24"/>
+          <w:lang w:val="en-US"/>
+        </w:rPr>
+        <w:t>can</w:t>
+      </w:r>
       <w:r>
         <w:rPr>
           <w:rFonts w:ascii="Times New Roman" w:eastAsia="Times New Roman" w:hAnsi="Times New Roman" w:cs="Times New Roman"/>
@@ -1621,57 +2571,107 @@
           <w:szCs w:val="24"/>
           <w:lang w:val="en-US"/>
         </w:rPr>
-        <w:t>his graph is the fact that some</w:t>
-      </w:r>
-      <w:r>
-        <w:rPr>
-          <w:rFonts w:ascii="Times New Roman" w:eastAsia="Times New Roman" w:hAnsi="Times New Roman" w:cs="Times New Roman"/>
-          <w:spacing w:val="-1"/>
-          <w:sz w:val="24"/>
-          <w:szCs w:val="24"/>
-          <w:lang w:val="en-US"/>
-        </w:rPr>
-        <w:t xml:space="preserve"> items with many</w:t>
-      </w:r>
-      <w:r>
-        <w:rPr>
-          <w:rFonts w:ascii="Times New Roman" w:eastAsia="Times New Roman" w:hAnsi="Times New Roman" w:cs="Times New Roman"/>
-          <w:spacing w:val="-1"/>
-          <w:sz w:val="24"/>
-          <w:szCs w:val="24"/>
-          <w:lang w:val="en-US"/>
-        </w:rPr>
-        <w:t xml:space="preserve"> reviews</w:t>
-      </w:r>
-      <w:r>
-        <w:rPr>
-          <w:rFonts w:ascii="Times New Roman" w:eastAsia="Times New Roman" w:hAnsi="Times New Roman" w:cs="Times New Roman"/>
-          <w:spacing w:val="-1"/>
-          <w:sz w:val="24"/>
-          <w:szCs w:val="24"/>
-          <w:lang w:val="en-US"/>
-        </w:rPr>
-        <w:t xml:space="preserve"> and high ratings</w:t>
-      </w:r>
-      <w:r>
-        <w:rPr>
-          <w:rFonts w:ascii="Times New Roman" w:eastAsia="Times New Roman" w:hAnsi="Times New Roman" w:cs="Times New Roman"/>
-          <w:spacing w:val="-1"/>
-          <w:sz w:val="24"/>
-          <w:szCs w:val="24"/>
-          <w:lang w:val="en-US"/>
-        </w:rPr>
-        <w:t xml:space="preserve"> in fig. 3</w:t>
-      </w:r>
-      <w:r>
-        <w:rPr>
-          <w:rFonts w:ascii="Times New Roman" w:eastAsia="Times New Roman" w:hAnsi="Times New Roman" w:cs="Times New Roman"/>
-          <w:spacing w:val="-1"/>
-          <w:sz w:val="24"/>
-          <w:szCs w:val="24"/>
-          <w:lang w:val="en-US"/>
-        </w:rPr>
-        <w:t xml:space="preserve"> and fig. 4</w:t>
+        <w:t>his graph is th</w:t>
+      </w:r>
+      <w:r>
+        <w:rPr>
+          <w:rFonts w:ascii="Times New Roman" w:eastAsia="Times New Roman" w:hAnsi="Times New Roman" w:cs="Times New Roman"/>
+          <w:spacing w:val="-1"/>
+          <w:sz w:val="24"/>
+          <w:szCs w:val="24"/>
+          <w:lang w:val="en-US"/>
+        </w:rPr>
+        <w:t>at certain</w:t>
+      </w:r>
+      <w:r>
+        <w:rPr>
+          <w:rFonts w:ascii="Times New Roman" w:eastAsia="Times New Roman" w:hAnsi="Times New Roman" w:cs="Times New Roman"/>
+          <w:spacing w:val="-1"/>
+          <w:sz w:val="24"/>
+          <w:szCs w:val="24"/>
+        </w:rPr>
+        <w:t xml:space="preserve"> items</w:t>
+      </w:r>
+      <w:r>
+        <w:rPr>
+          <w:rFonts w:ascii="Times New Roman" w:eastAsia="Times New Roman" w:hAnsi="Times New Roman" w:cs="Times New Roman"/>
+          <w:spacing w:val="-1"/>
+          <w:sz w:val="24"/>
+          <w:szCs w:val="24"/>
+        </w:rPr>
+        <w:t xml:space="preserve"> that</w:t>
+      </w:r>
+      <w:r>
+        <w:rPr>
+          <w:rFonts w:ascii="Times New Roman" w:eastAsia="Times New Roman" w:hAnsi="Times New Roman" w:cs="Times New Roman"/>
+          <w:spacing w:val="-1"/>
+          <w:sz w:val="24"/>
+          <w:szCs w:val="24"/>
+        </w:rPr>
+        <w:t xml:space="preserve"> had many reviews and high rating</w:t>
+      </w:r>
+      <w:r>
+        <w:rPr>
+          <w:rFonts w:ascii="Times New Roman" w:eastAsia="Times New Roman" w:hAnsi="Times New Roman" w:cs="Times New Roman"/>
+          <w:spacing w:val="-1"/>
+          <w:sz w:val="24"/>
+          <w:szCs w:val="24"/>
+        </w:rPr>
+        <w:t>s</w:t>
+      </w:r>
+      <w:r>
+        <w:rPr>
+          <w:rFonts w:ascii="Times New Roman" w:eastAsia="Times New Roman" w:hAnsi="Times New Roman" w:cs="Times New Roman"/>
+          <w:spacing w:val="-1"/>
+          <w:sz w:val="24"/>
+          <w:szCs w:val="24"/>
+        </w:rPr>
+        <w:t xml:space="preserve"> were not recommend by </w:t>
+      </w:r>
+      <w:r>
+        <w:rPr>
+          <w:rFonts w:ascii="Times New Roman" w:eastAsia="Times New Roman" w:hAnsi="Times New Roman" w:cs="Times New Roman"/>
+          <w:spacing w:val="-1"/>
+          <w:sz w:val="24"/>
+          <w:szCs w:val="24"/>
+        </w:rPr>
+        <w:t>their buyers</w:t>
+      </w:r>
+      <w:r>
+        <w:rPr>
+          <w:rFonts w:ascii="Times New Roman" w:eastAsia="Times New Roman" w:hAnsi="Times New Roman" w:cs="Times New Roman"/>
+          <w:spacing w:val="-1"/>
+          <w:sz w:val="24"/>
+          <w:szCs w:val="24"/>
+        </w:rPr>
+        <w:t xml:space="preserve">. </w:t>
+      </w:r>
+      <w:r>
+        <w:rPr>
+          <w:rFonts w:ascii="Times New Roman" w:eastAsia="Times New Roman" w:hAnsi="Times New Roman" w:cs="Times New Roman"/>
+          <w:spacing w:val="-1"/>
+          <w:sz w:val="24"/>
+          <w:szCs w:val="24"/>
+        </w:rPr>
+        <w:t>Also, some items</w:t>
+      </w:r>
+      <w:r>
+        <w:rPr>
+          <w:rFonts w:ascii="Times New Roman" w:eastAsia="Times New Roman" w:hAnsi="Times New Roman" w:cs="Times New Roman"/>
+          <w:spacing w:val="-1"/>
+          <w:sz w:val="24"/>
+          <w:szCs w:val="24"/>
+        </w:rPr>
+        <w:t xml:space="preserve"> were recommended but were not rated by their buyers</w:t>
+      </w:r>
+      <w:r>
+        <w:rPr>
+          <w:rFonts w:ascii="Times New Roman" w:eastAsia="Times New Roman" w:hAnsi="Times New Roman" w:cs="Times New Roman"/>
+          <w:spacing w:val="-1"/>
+          <w:sz w:val="24"/>
+          <w:szCs w:val="24"/>
+        </w:rPr>
+        <w:t>.</w:t>
       </w:r>
       <w:r>
         <w:rPr>
@@ -1691,37 +2691,7 @@
           <w:szCs w:val="24"/>
           <w:lang w:val="en-US"/>
         </w:rPr>
-        <w:t>also have those items highly not recommend</w:t>
-      </w:r>
-      <w:r>
-        <w:rPr>
-          <w:rFonts w:ascii="Times New Roman" w:eastAsia="Times New Roman" w:hAnsi="Times New Roman" w:cs="Times New Roman"/>
-          <w:spacing w:val="-1"/>
-          <w:sz w:val="24"/>
-          <w:szCs w:val="24"/>
-          <w:lang w:val="en-US"/>
-        </w:rPr>
-        <w:t xml:space="preserve"> in fig. 5</w:t>
-      </w:r>
-      <w:r>
-        <w:rPr>
-          <w:rFonts w:ascii="Times New Roman" w:eastAsia="Times New Roman" w:hAnsi="Times New Roman" w:cs="Times New Roman"/>
-          <w:spacing w:val="-1"/>
-          <w:sz w:val="24"/>
-          <w:szCs w:val="24"/>
-          <w:lang w:val="en-US"/>
-        </w:rPr>
-        <w:t>. The items include dresses, knits and blouses</w:t>
-      </w:r>
-      <w:r>
-        <w:rPr>
-          <w:rFonts w:ascii="Times New Roman" w:eastAsia="Times New Roman" w:hAnsi="Times New Roman" w:cs="Times New Roman"/>
-          <w:spacing w:val="-1"/>
-          <w:sz w:val="24"/>
-          <w:szCs w:val="24"/>
-          <w:lang w:val="en-US"/>
-        </w:rPr>
-        <w:t xml:space="preserve">. With this </w:t>
+        <w:t xml:space="preserve">With this </w:t>
       </w:r>
       <w:r>
         <w:rPr>
@@ -1741,17 +2711,77 @@
           <w:szCs w:val="24"/>
           <w:lang w:val="en-US"/>
         </w:rPr>
-        <w:t xml:space="preserve"> we get the impression that there is/are some other factors that affect our hypothesis.</w:t>
-      </w:r>
-      <w:r>
-        <w:rPr>
-          <w:rFonts w:ascii="Times New Roman" w:eastAsia="Times New Roman" w:hAnsi="Times New Roman" w:cs="Times New Roman"/>
-          <w:spacing w:val="-1"/>
-          <w:sz w:val="24"/>
-          <w:szCs w:val="24"/>
-          <w:lang w:val="en-US"/>
-        </w:rPr>
-        <w:t xml:space="preserve"> We produced some other graphs to explain the reasons for this situation.</w:t>
+        <w:t xml:space="preserve"> we </w:t>
+      </w:r>
+      <w:r>
+        <w:rPr>
+          <w:rFonts w:ascii="Times New Roman" w:eastAsia="Times New Roman" w:hAnsi="Times New Roman" w:cs="Times New Roman"/>
+          <w:spacing w:val="-1"/>
+          <w:sz w:val="24"/>
+          <w:szCs w:val="24"/>
+          <w:lang w:val="en-US"/>
+        </w:rPr>
+        <w:t>deduce</w:t>
+      </w:r>
+      <w:r>
+        <w:rPr>
+          <w:rFonts w:ascii="Times New Roman" w:eastAsia="Times New Roman" w:hAnsi="Times New Roman" w:cs="Times New Roman"/>
+          <w:spacing w:val="-1"/>
+          <w:sz w:val="24"/>
+          <w:szCs w:val="24"/>
+          <w:lang w:val="en-US"/>
+        </w:rPr>
+        <w:t xml:space="preserve"> that there is/are </w:t>
+      </w:r>
+      <w:r>
+        <w:rPr>
+          <w:rFonts w:ascii="Times New Roman" w:eastAsia="Times New Roman" w:hAnsi="Times New Roman" w:cs="Times New Roman"/>
+          <w:spacing w:val="-1"/>
+          <w:sz w:val="24"/>
+          <w:szCs w:val="24"/>
+          <w:lang w:val="en-US"/>
+        </w:rPr>
+        <w:t xml:space="preserve">other </w:t>
+      </w:r>
+      <w:r>
+        <w:rPr>
+          <w:rFonts w:ascii="Times New Roman" w:eastAsia="Times New Roman" w:hAnsi="Times New Roman" w:cs="Times New Roman"/>
+          <w:spacing w:val="-1"/>
+          <w:sz w:val="24"/>
+          <w:szCs w:val="24"/>
+          <w:lang w:val="en-US"/>
+        </w:rPr>
+        <w:t xml:space="preserve">factors that affect </w:t>
+      </w:r>
+      <w:r>
+        <w:rPr>
+          <w:rFonts w:ascii="Times New Roman" w:eastAsia="Times New Roman" w:hAnsi="Times New Roman" w:cs="Times New Roman"/>
+          <w:spacing w:val="-1"/>
+          <w:sz w:val="24"/>
+          <w:szCs w:val="24"/>
+          <w:lang w:val="en-US"/>
+        </w:rPr>
+        <w:t xml:space="preserve">the confirmation of </w:t>
+      </w:r>
+      <w:r>
+        <w:rPr>
+          <w:rFonts w:ascii="Times New Roman" w:eastAsia="Times New Roman" w:hAnsi="Times New Roman" w:cs="Times New Roman"/>
+          <w:spacing w:val="-1"/>
+          <w:sz w:val="24"/>
+          <w:szCs w:val="24"/>
+          <w:lang w:val="en-US"/>
+        </w:rPr>
+        <w:t>our hypothesis.</w:t>
+      </w:r>
+      <w:r>
+        <w:rPr>
+          <w:rFonts w:ascii="Times New Roman" w:eastAsia="Times New Roman" w:hAnsi="Times New Roman" w:cs="Times New Roman"/>
+          <w:spacing w:val="-1"/>
+          <w:sz w:val="24"/>
+          <w:szCs w:val="24"/>
+          <w:lang w:val="en-US"/>
+        </w:rPr>
+        <w:t xml:space="preserve"> </w:t>
       </w:r>
     </w:p>
     <w:p>
@@ -1761,6 +2791,36 @@
         <w:jc w:val="both"/>
         <w:rPr>
           <w:rFonts w:ascii="Times New Roman" w:eastAsia="Times New Roman" w:hAnsi="Times New Roman" w:cs="Times New Roman"/>
+          <w:spacing w:val="-1"/>
+          <w:sz w:val="24"/>
+          <w:szCs w:val="24"/>
+          <w:lang w:val="en-US"/>
+        </w:rPr>
+      </w:pPr>
+    </w:p>
+    <w:p>
+      <w:pPr>
+        <w:shd w:val="clear" w:color="auto" w:fill="FFFFFF"/>
+        <w:spacing w:after="0" w:line="360" w:lineRule="auto"/>
+        <w:jc w:val="both"/>
+        <w:rPr>
+          <w:rFonts w:ascii="Times New Roman" w:hAnsi="Times New Roman" w:cs="Times New Roman"/>
+          <w:noProof/>
+          <w:spacing w:val="-1"/>
+          <w:sz w:val="24"/>
+          <w:szCs w:val="24"/>
+          <w:lang w:val="en-US"/>
+        </w:rPr>
+      </w:pPr>
+    </w:p>
+    <w:p>
+      <w:pPr>
+        <w:shd w:val="clear" w:color="auto" w:fill="FFFFFF"/>
+        <w:spacing w:after="0" w:line="360" w:lineRule="auto"/>
+        <w:jc w:val="both"/>
+        <w:rPr>
+          <w:rFonts w:ascii="Times New Roman" w:hAnsi="Times New Roman" w:cs="Times New Roman"/>
+          <w:noProof/>
           <w:spacing w:val="-1"/>
           <w:sz w:val="24"/>
           <w:szCs w:val="24"/>
@@ -1893,7 +2953,126 @@
           <w:szCs w:val="24"/>
           <w:lang w:val="en-US"/>
         </w:rPr>
-        <w:t>This graph gives us the impression that people who usually rated the items or clothing were between the ages of 30 years and 50 years.</w:t>
+        <w:t xml:space="preserve">This graph </w:t>
+      </w:r>
+      <w:r>
+        <w:rPr>
+          <w:rFonts w:ascii="Times New Roman" w:hAnsi="Times New Roman" w:cs="Times New Roman"/>
+          <w:noProof/>
+          <w:spacing w:val="-1"/>
+          <w:sz w:val="24"/>
+          <w:szCs w:val="24"/>
+          <w:lang w:val="en-US"/>
+        </w:rPr>
+        <w:t>shows t</w:t>
+      </w:r>
+      <w:r>
+        <w:rPr>
+          <w:rFonts w:ascii="Times New Roman" w:hAnsi="Times New Roman" w:cs="Times New Roman"/>
+          <w:noProof/>
+          <w:spacing w:val="-1"/>
+          <w:sz w:val="24"/>
+          <w:szCs w:val="24"/>
+          <w:lang w:val="en-US"/>
+        </w:rPr>
+        <w:t>hat people who usually rated the items or clothing were between the ages of 30 years and 50 years</w:t>
+      </w:r>
+      <w:r>
+        <w:rPr>
+          <w:rFonts w:ascii="Times New Roman" w:hAnsi="Times New Roman" w:cs="Times New Roman"/>
+          <w:noProof/>
+          <w:spacing w:val="-1"/>
+          <w:sz w:val="24"/>
+          <w:szCs w:val="24"/>
+          <w:lang w:val="en-US"/>
+        </w:rPr>
+        <w:t>.</w:t>
+      </w:r>
+    </w:p>
+    <w:p>
+      <w:pPr>
+        <w:shd w:val="clear" w:color="auto" w:fill="FFFFFF"/>
+        <w:spacing w:after="0" w:line="360" w:lineRule="auto"/>
+        <w:jc w:val="both"/>
+        <w:rPr>
+          <w:rFonts w:ascii="Times New Roman" w:hAnsi="Times New Roman" w:cs="Times New Roman"/>
+          <w:noProof/>
+          <w:spacing w:val="-1"/>
+          <w:sz w:val="24"/>
+          <w:szCs w:val="24"/>
+          <w:lang w:val="en-US"/>
+        </w:rPr>
+      </w:pPr>
+    </w:p>
+    <w:p>
+      <w:pPr>
+        <w:shd w:val="clear" w:color="auto" w:fill="FFFFFF"/>
+        <w:spacing w:after="0" w:line="360" w:lineRule="auto"/>
+        <w:jc w:val="both"/>
+        <w:rPr>
+          <w:rFonts w:ascii="Times New Roman" w:hAnsi="Times New Roman" w:cs="Times New Roman"/>
+          <w:noProof/>
+          <w:spacing w:val="-1"/>
+          <w:sz w:val="24"/>
+          <w:szCs w:val="24"/>
+          <w:lang w:val="en-US"/>
+        </w:rPr>
+      </w:pPr>
+    </w:p>
+    <w:p>
+      <w:pPr>
+        <w:shd w:val="clear" w:color="auto" w:fill="FFFFFF"/>
+        <w:spacing w:after="0" w:line="360" w:lineRule="auto"/>
+        <w:jc w:val="both"/>
+        <w:rPr>
+          <w:rFonts w:ascii="Times New Roman" w:hAnsi="Times New Roman" w:cs="Times New Roman"/>
+          <w:noProof/>
+          <w:spacing w:val="-1"/>
+          <w:sz w:val="24"/>
+          <w:szCs w:val="24"/>
+          <w:lang w:val="en-US"/>
+        </w:rPr>
+      </w:pPr>
+    </w:p>
+    <w:p>
+      <w:pPr>
+        <w:shd w:val="clear" w:color="auto" w:fill="FFFFFF"/>
+        <w:spacing w:after="0" w:line="360" w:lineRule="auto"/>
+        <w:jc w:val="both"/>
+        <w:rPr>
+          <w:rFonts w:ascii="Times New Roman" w:hAnsi="Times New Roman" w:cs="Times New Roman"/>
+          <w:noProof/>
+          <w:spacing w:val="-1"/>
+          <w:sz w:val="24"/>
+          <w:szCs w:val="24"/>
+          <w:lang w:val="en-US"/>
+        </w:rPr>
+      </w:pPr>
+    </w:p>
+    <w:p>
+      <w:pPr>
+        <w:shd w:val="clear" w:color="auto" w:fill="FFFFFF"/>
+        <w:spacing w:after="0" w:line="360" w:lineRule="auto"/>
+        <w:jc w:val="both"/>
+        <w:rPr>
+          <w:rFonts w:ascii="Times New Roman" w:hAnsi="Times New Roman" w:cs="Times New Roman"/>
+          <w:noProof/>
+          <w:spacing w:val="-1"/>
+          <w:sz w:val="24"/>
+          <w:szCs w:val="24"/>
+          <w:lang w:val="en-US"/>
+        </w:rPr>
+      </w:pPr>
+      <w:r>
+        <w:rPr>
+          <w:rFonts w:ascii="Times New Roman" w:hAnsi="Times New Roman" w:cs="Times New Roman"/>
+          <w:noProof/>
+          <w:spacing w:val="-1"/>
+          <w:sz w:val="24"/>
+          <w:szCs w:val="24"/>
+          <w:lang w:val="en-US"/>
+        </w:rPr>
+        <w:t>.</w:t>
       </w:r>
     </w:p>
     <w:p>
@@ -1975,15 +3154,19 @@
         <w:jc w:val="both"/>
         <w:rPr>
           <w:rFonts w:ascii="Times New Roman" w:eastAsia="Times New Roman" w:hAnsi="Times New Roman" w:cs="Times New Roman"/>
-          <w:spacing w:val="-1"/>
-          <w:sz w:val="24"/>
-          <w:szCs w:val="24"/>
-          <w:lang w:val="en-US"/>
-        </w:rPr>
-      </w:pPr>
-      <w:r>
-        <w:rPr>
-          <w:rFonts w:ascii="Times New Roman" w:eastAsia="Times New Roman" w:hAnsi="Times New Roman" w:cs="Times New Roman"/>
+          <w:b/>
+          <w:bCs/>
+          <w:spacing w:val="-1"/>
+          <w:sz w:val="24"/>
+          <w:szCs w:val="24"/>
+          <w:lang w:val="en-US"/>
+        </w:rPr>
+      </w:pPr>
+      <w:r>
+        <w:rPr>
+          <w:rFonts w:ascii="Times New Roman" w:eastAsia="Times New Roman" w:hAnsi="Times New Roman" w:cs="Times New Roman"/>
+          <w:b/>
+          <w:bCs/>
           <w:spacing w:val="-1"/>
           <w:sz w:val="24"/>
           <w:szCs w:val="24"/>
@@ -1994,6 +3177,8 @@
       <w:r>
         <w:rPr>
           <w:rFonts w:ascii="Times New Roman" w:eastAsia="Times New Roman" w:hAnsi="Times New Roman" w:cs="Times New Roman"/>
+          <w:b/>
+          <w:bCs/>
           <w:spacing w:val="-1"/>
           <w:sz w:val="24"/>
           <w:szCs w:val="24"/>
@@ -2077,18 +3262,6 @@
     </w:p>
     <w:p>
       <w:pPr>
-        <w:spacing w:after="0" w:line="360" w:lineRule="auto"/>
-        <w:jc w:val="both"/>
-        <w:rPr>
-          <w:rFonts w:ascii="Times New Roman" w:eastAsia="Times New Roman" w:hAnsi="Times New Roman" w:cs="Times New Roman"/>
-          <w:sz w:val="24"/>
-          <w:szCs w:val="24"/>
-          <w:lang w:val="en-US"/>
-        </w:rPr>
-      </w:pPr>
-    </w:p>
-    <w:p>
-      <w:pPr>
         <w:shd w:val="clear" w:color="auto" w:fill="FFFFFF"/>
         <w:spacing w:after="0" w:line="360" w:lineRule="auto"/>
         <w:jc w:val="both"/>
@@ -2100,66 +3273,50 @@
           <w:lang w:val="en-US"/>
         </w:rPr>
       </w:pPr>
-      <w:r>
-        <w:rPr>
-          <w:rFonts w:ascii="Times New Roman" w:eastAsia="Times New Roman" w:hAnsi="Times New Roman" w:cs="Times New Roman"/>
-          <w:spacing w:val="-1"/>
-          <w:sz w:val="24"/>
-          <w:szCs w:val="24"/>
-          <w:lang w:val="en-US"/>
-        </w:rPr>
-        <w:t xml:space="preserve">Fig. </w:t>
-      </w:r>
-      <w:r>
-        <w:rPr>
-          <w:rFonts w:ascii="Times New Roman" w:eastAsia="Times New Roman" w:hAnsi="Times New Roman" w:cs="Times New Roman"/>
-          <w:spacing w:val="-1"/>
-          <w:sz w:val="24"/>
-          <w:szCs w:val="24"/>
-          <w:lang w:val="en-US"/>
-        </w:rPr>
-        <w:t>8</w:t>
-      </w:r>
-      <w:r>
-        <w:rPr>
-          <w:rFonts w:ascii="Times New Roman" w:eastAsia="Times New Roman" w:hAnsi="Times New Roman" w:cs="Times New Roman"/>
-          <w:spacing w:val="-1"/>
-          <w:sz w:val="24"/>
-          <w:szCs w:val="24"/>
-          <w:lang w:val="en-US"/>
-        </w:rPr>
-        <w:t>: A graph that shows the distribution of</w:t>
-      </w:r>
-      <w:r>
-        <w:rPr>
-          <w:rFonts w:ascii="Times New Roman" w:eastAsia="Times New Roman" w:hAnsi="Times New Roman" w:cs="Times New Roman"/>
-          <w:spacing w:val="-1"/>
-          <w:sz w:val="24"/>
-          <w:szCs w:val="24"/>
-          <w:lang w:val="en-US"/>
-        </w:rPr>
-        <w:t xml:space="preserve"> each </w:t>
-      </w:r>
-      <w:r>
-        <w:rPr>
-          <w:rFonts w:ascii="Times New Roman" w:eastAsia="Times New Roman" w:hAnsi="Times New Roman" w:cs="Times New Roman"/>
-          <w:spacing w:val="-1"/>
-          <w:sz w:val="24"/>
-          <w:szCs w:val="24"/>
-          <w:lang w:val="en-US"/>
-        </w:rPr>
-        <w:t>clothing class</w:t>
-      </w:r>
-      <w:r>
-        <w:rPr>
-          <w:rFonts w:ascii="Times New Roman" w:eastAsia="Times New Roman" w:hAnsi="Times New Roman" w:cs="Times New Roman"/>
-          <w:spacing w:val="-1"/>
-          <w:sz w:val="24"/>
-          <w:szCs w:val="24"/>
-          <w:lang w:val="en-US"/>
-        </w:rPr>
-        <w:t xml:space="preserve"> across age groups</w:t>
-      </w:r>
+    </w:p>
+    <w:p>
+      <w:pPr>
+        <w:shd w:val="clear" w:color="auto" w:fill="FFFFFF"/>
+        <w:spacing w:after="0" w:line="360" w:lineRule="auto"/>
+        <w:jc w:val="both"/>
+        <w:rPr>
+          <w:rFonts w:ascii="Times New Roman" w:eastAsia="Times New Roman" w:hAnsi="Times New Roman" w:cs="Times New Roman"/>
+          <w:b/>
+          <w:bCs/>
+          <w:spacing w:val="-1"/>
+          <w:sz w:val="24"/>
+          <w:szCs w:val="24"/>
+          <w:lang w:val="en-US"/>
+        </w:rPr>
+      </w:pPr>
+      <w:r>
+        <w:rPr>
+          <w:rFonts w:ascii="Times New Roman" w:eastAsia="Times New Roman" w:hAnsi="Times New Roman" w:cs="Times New Roman"/>
+          <w:b/>
+          <w:bCs/>
+          <w:spacing w:val="-1"/>
+          <w:sz w:val="24"/>
+          <w:szCs w:val="24"/>
+          <w:lang w:val="en-US"/>
+        </w:rPr>
+        <w:t>Fig. 8: A graph that shows the distribution of each clothing class across age groups</w:t>
+      </w:r>
+    </w:p>
+    <w:p>
+      <w:pPr>
+        <w:shd w:val="clear" w:color="auto" w:fill="FFFFFF"/>
+        <w:spacing w:after="0" w:line="360" w:lineRule="auto"/>
+        <w:jc w:val="both"/>
+        <w:rPr>
+          <w:rFonts w:ascii="Times New Roman" w:eastAsia="Times New Roman" w:hAnsi="Times New Roman" w:cs="Times New Roman"/>
+          <w:b/>
+          <w:bCs/>
+          <w:spacing w:val="-1"/>
+          <w:sz w:val="24"/>
+          <w:szCs w:val="24"/>
+          <w:lang w:val="en-US"/>
+        </w:rPr>
+      </w:pPr>
     </w:p>
     <w:p>
       <w:pPr>
@@ -2167,6 +3324,623 @@
         <w:jc w:val="both"/>
         <w:rPr>
           <w:rFonts w:ascii="Times New Roman" w:hAnsi="Times New Roman" w:cs="Times New Roman"/>
+          <w:sz w:val="24"/>
+          <w:szCs w:val="24"/>
+        </w:rPr>
+      </w:pPr>
+    </w:p>
+    <w:p>
+      <w:pPr>
+        <w:spacing w:line="360" w:lineRule="auto"/>
+        <w:jc w:val="both"/>
+        <w:rPr>
+          <w:rFonts w:ascii="Times New Roman" w:hAnsi="Times New Roman" w:cs="Times New Roman"/>
+          <w:sz w:val="24"/>
+          <w:szCs w:val="24"/>
+        </w:rPr>
+      </w:pPr>
+      <w:r>
+        <w:rPr>
+          <w:rFonts w:ascii="Times New Roman" w:hAnsi="Times New Roman" w:cs="Times New Roman"/>
+          <w:noProof/>
+          <w:sz w:val="24"/>
+          <w:szCs w:val="24"/>
+        </w:rPr>
+        <w:drawing>
+          <wp:inline distT="0" distB="0" distL="0" distR="0" wp14:anchorId="1EA776E7" wp14:editId="553505A5">
+            <wp:extent cx="6057900" cy="3143250"/>
+            <wp:effectExtent l="0" t="0" r="0" b="0"/>
+            <wp:docPr id="3" name="Picture 3"/>
+            <wp:cNvGraphicFramePr>
+              <a:graphicFrameLocks xmlns:a="http://schemas.openxmlformats.org/drawingml/2006/main" noChangeAspect="1"/>
+            </wp:cNvGraphicFramePr>
+            <a:graphic xmlns:a="http://schemas.openxmlformats.org/drawingml/2006/main">
+              <a:graphicData uri="http://schemas.openxmlformats.org/drawingml/2006/picture">
+                <pic:pic xmlns:pic="http://schemas.openxmlformats.org/drawingml/2006/picture">
+                  <pic:nvPicPr>
+                    <pic:cNvPr id="0" name="Picture 2"/>
+                    <pic:cNvPicPr>
+                      <a:picLocks noChangeAspect="1" noChangeArrowheads="1"/>
+                    </pic:cNvPicPr>
+                  </pic:nvPicPr>
+                  <pic:blipFill>
+                    <a:blip r:embed="rId13" cstate="print">
+                      <a:extLst>
+                        <a:ext uri="{28A0092B-C50C-407E-A947-70E740481C1C}">
+                          <a14:useLocalDpi xmlns:a14="http://schemas.microsoft.com/office/drawing/2010/main" val="0"/>
+                        </a:ext>
+                      </a:extLst>
+                    </a:blip>
+                    <a:srcRect/>
+                    <a:stretch>
+                      <a:fillRect/>
+                    </a:stretch>
+                  </pic:blipFill>
+                  <pic:spPr bwMode="auto">
+                    <a:xfrm>
+                      <a:off x="0" y="0"/>
+                      <a:ext cx="6057900" cy="3143250"/>
+                    </a:xfrm>
+                    <a:prstGeom prst="rect">
+                      <a:avLst/>
+                    </a:prstGeom>
+                    <a:noFill/>
+                  </pic:spPr>
+                </pic:pic>
+              </a:graphicData>
+            </a:graphic>
+          </wp:inline>
+        </w:drawing>
+      </w:r>
+    </w:p>
+    <w:p>
+      <w:pPr>
+        <w:spacing w:line="360" w:lineRule="auto"/>
+        <w:jc w:val="both"/>
+        <w:rPr>
+          <w:rFonts w:ascii="Times New Roman" w:hAnsi="Times New Roman" w:cs="Times New Roman"/>
+          <w:b/>
+          <w:bCs/>
+          <w:sz w:val="24"/>
+          <w:szCs w:val="24"/>
+        </w:rPr>
+      </w:pPr>
+      <w:r>
+        <w:rPr>
+          <w:rFonts w:ascii="Times New Roman" w:hAnsi="Times New Roman" w:cs="Times New Roman"/>
+          <w:b/>
+          <w:bCs/>
+          <w:sz w:val="24"/>
+          <w:szCs w:val="24"/>
+        </w:rPr>
+        <w:t xml:space="preserve">Fig 9 : A </w:t>
+      </w:r>
+      <w:r>
+        <w:rPr>
+          <w:rFonts w:ascii="Times New Roman" w:hAnsi="Times New Roman" w:cs="Times New Roman"/>
+          <w:b/>
+          <w:bCs/>
+          <w:sz w:val="24"/>
+          <w:szCs w:val="24"/>
+        </w:rPr>
+        <w:t>count plot</w:t>
+      </w:r>
+      <w:bookmarkStart w:id="1" w:name="_GoBack"/>
+      <w:bookmarkEnd w:id="1"/>
+      <w:r>
+        <w:rPr>
+          <w:rFonts w:ascii="Times New Roman" w:hAnsi="Times New Roman" w:cs="Times New Roman"/>
+          <w:b/>
+          <w:bCs/>
+          <w:sz w:val="24"/>
+          <w:szCs w:val="24"/>
+        </w:rPr>
+        <w:t xml:space="preserve"> showing</w:t>
+      </w:r>
+      <w:r>
+        <w:rPr>
+          <w:rFonts w:ascii="Times New Roman" w:hAnsi="Times New Roman" w:cs="Times New Roman"/>
+          <w:b/>
+          <w:bCs/>
+          <w:sz w:val="24"/>
+          <w:szCs w:val="24"/>
+        </w:rPr>
+        <w:t xml:space="preserve"> the most popular Clothing </w:t>
+      </w:r>
+      <w:r>
+        <w:rPr>
+          <w:rFonts w:ascii="Times New Roman" w:hAnsi="Times New Roman" w:cs="Times New Roman"/>
+          <w:b/>
+          <w:bCs/>
+          <w:sz w:val="24"/>
+          <w:szCs w:val="24"/>
+        </w:rPr>
+        <w:t>Classes</w:t>
+      </w:r>
+    </w:p>
+    <w:p>
+      <w:pPr>
+        <w:spacing w:line="360" w:lineRule="auto"/>
+        <w:jc w:val="both"/>
+        <w:rPr>
+          <w:rFonts w:ascii="Times New Roman" w:hAnsi="Times New Roman" w:cs="Times New Roman"/>
+          <w:b/>
+          <w:bCs/>
+          <w:sz w:val="24"/>
+          <w:szCs w:val="24"/>
+        </w:rPr>
+      </w:pPr>
+    </w:p>
+    <w:p>
+      <w:pPr>
+        <w:spacing w:line="360" w:lineRule="auto"/>
+        <w:jc w:val="both"/>
+        <w:rPr>
+          <w:rFonts w:ascii="Times New Roman" w:hAnsi="Times New Roman" w:cs="Times New Roman"/>
+          <w:b/>
+          <w:bCs/>
+          <w:sz w:val="24"/>
+          <w:szCs w:val="24"/>
+        </w:rPr>
+      </w:pPr>
+    </w:p>
+    <w:p>
+      <w:pPr>
+        <w:spacing w:line="360" w:lineRule="auto"/>
+        <w:jc w:val="both"/>
+        <w:rPr>
+          <w:rFonts w:ascii="Times New Roman" w:hAnsi="Times New Roman" w:cs="Times New Roman"/>
+          <w:b/>
+          <w:bCs/>
+          <w:sz w:val="24"/>
+          <w:szCs w:val="24"/>
+        </w:rPr>
+      </w:pPr>
+    </w:p>
+    <w:p>
+      <w:pPr>
+        <w:spacing w:line="360" w:lineRule="auto"/>
+        <w:jc w:val="both"/>
+        <w:rPr>
+          <w:rFonts w:ascii="Times New Roman" w:hAnsi="Times New Roman" w:cs="Times New Roman"/>
+          <w:b/>
+          <w:bCs/>
+          <w:sz w:val="24"/>
+          <w:szCs w:val="24"/>
+        </w:rPr>
+      </w:pPr>
+    </w:p>
+    <w:p>
+      <w:pPr>
+        <w:pStyle w:val="Heading1"/>
+      </w:pPr>
+    </w:p>
+    <w:p>
+      <w:pPr>
+        <w:spacing w:line="360" w:lineRule="auto"/>
+        <w:jc w:val="both"/>
+        <w:rPr>
+          <w:rFonts w:ascii="Times New Roman" w:hAnsi="Times New Roman" w:cs="Times New Roman"/>
+          <w:b/>
+          <w:bCs/>
+          <w:sz w:val="24"/>
+          <w:szCs w:val="24"/>
+        </w:rPr>
+      </w:pPr>
+      <w:r>
+        <w:rPr>
+          <w:rFonts w:ascii="Times New Roman" w:hAnsi="Times New Roman" w:cs="Times New Roman"/>
+          <w:b/>
+          <w:bCs/>
+          <w:noProof/>
+          <w:sz w:val="24"/>
+          <w:szCs w:val="24"/>
+        </w:rPr>
+        <w:drawing>
+          <wp:inline distT="0" distB="0" distL="0" distR="0" wp14:anchorId="025850B2" wp14:editId="5AF1ABDA">
+            <wp:extent cx="6648450" cy="1933575"/>
+            <wp:effectExtent l="0" t="0" r="0" b="9525"/>
+            <wp:docPr id="2" name="Picture 2"/>
+            <wp:cNvGraphicFramePr>
+              <a:graphicFrameLocks xmlns:a="http://schemas.openxmlformats.org/drawingml/2006/main" noChangeAspect="1"/>
+            </wp:cNvGraphicFramePr>
+            <a:graphic xmlns:a="http://schemas.openxmlformats.org/drawingml/2006/main">
+              <a:graphicData uri="http://schemas.openxmlformats.org/drawingml/2006/picture">
+                <pic:pic xmlns:pic="http://schemas.openxmlformats.org/drawingml/2006/picture">
+                  <pic:nvPicPr>
+                    <pic:cNvPr id="0" name="Picture 1"/>
+                    <pic:cNvPicPr>
+                      <a:picLocks noChangeAspect="1" noChangeArrowheads="1"/>
+                    </pic:cNvPicPr>
+                  </pic:nvPicPr>
+                  <pic:blipFill>
+                    <a:blip r:embed="rId14">
+                      <a:extLst>
+                        <a:ext uri="{28A0092B-C50C-407E-A947-70E740481C1C}">
+                          <a14:useLocalDpi xmlns:a14="http://schemas.microsoft.com/office/drawing/2010/main" val="0"/>
+                        </a:ext>
+                      </a:extLst>
+                    </a:blip>
+                    <a:srcRect/>
+                    <a:stretch>
+                      <a:fillRect/>
+                    </a:stretch>
+                  </pic:blipFill>
+                  <pic:spPr bwMode="auto">
+                    <a:xfrm>
+                      <a:off x="0" y="0"/>
+                      <a:ext cx="6648450" cy="1933575"/>
+                    </a:xfrm>
+                    <a:prstGeom prst="rect">
+                      <a:avLst/>
+                    </a:prstGeom>
+                    <a:noFill/>
+                    <a:ln>
+                      <a:noFill/>
+                    </a:ln>
+                  </pic:spPr>
+                </pic:pic>
+              </a:graphicData>
+            </a:graphic>
+          </wp:inline>
+        </w:drawing>
+      </w:r>
+    </w:p>
+    <w:p>
+      <w:pPr>
+        <w:spacing w:line="360" w:lineRule="auto"/>
+        <w:jc w:val="both"/>
+        <w:rPr>
+          <w:rFonts w:ascii="Times New Roman" w:hAnsi="Times New Roman" w:cs="Times New Roman"/>
+          <w:b/>
+          <w:bCs/>
+          <w:sz w:val="24"/>
+          <w:szCs w:val="24"/>
+        </w:rPr>
+      </w:pPr>
+      <w:r>
+        <w:rPr>
+          <w:rFonts w:ascii="Times New Roman" w:hAnsi="Times New Roman" w:cs="Times New Roman"/>
+          <w:b/>
+          <w:bCs/>
+          <w:sz w:val="24"/>
+          <w:szCs w:val="24"/>
+        </w:rPr>
+        <w:t>Fig 10 : Histograms showing the correlation between Length of Review and Rating</w:t>
+      </w:r>
+    </w:p>
+    <w:p>
+      <w:pPr>
+        <w:spacing w:line="360" w:lineRule="auto"/>
+        <w:jc w:val="both"/>
+        <w:rPr>
+          <w:rFonts w:ascii="Times New Roman" w:hAnsi="Times New Roman" w:cs="Times New Roman"/>
+          <w:b/>
+          <w:bCs/>
+          <w:sz w:val="24"/>
+          <w:szCs w:val="24"/>
+        </w:rPr>
+      </w:pPr>
+    </w:p>
+    <w:p>
+      <w:pPr>
+        <w:spacing w:line="360" w:lineRule="auto"/>
+        <w:jc w:val="both"/>
+        <w:rPr>
+          <w:rFonts w:ascii="Times New Roman" w:hAnsi="Times New Roman" w:cs="Times New Roman"/>
+          <w:b/>
+          <w:bCs/>
+          <w:sz w:val="24"/>
+          <w:szCs w:val="24"/>
+        </w:rPr>
+      </w:pPr>
+    </w:p>
+    <w:p>
+      <w:pPr>
+        <w:spacing w:line="360" w:lineRule="auto"/>
+        <w:jc w:val="both"/>
+        <w:rPr>
+          <w:rFonts w:ascii="Times New Roman" w:hAnsi="Times New Roman" w:cs="Times New Roman"/>
+          <w:b/>
+          <w:bCs/>
+          <w:sz w:val="24"/>
+          <w:szCs w:val="24"/>
+        </w:rPr>
+      </w:pPr>
+    </w:p>
+    <w:p>
+      <w:pPr>
+        <w:spacing w:line="360" w:lineRule="auto"/>
+        <w:jc w:val="both"/>
+        <w:rPr>
+          <w:rFonts w:ascii="Times New Roman" w:hAnsi="Times New Roman" w:cs="Times New Roman"/>
+          <w:b/>
+          <w:bCs/>
+          <w:sz w:val="24"/>
+          <w:szCs w:val="24"/>
+        </w:rPr>
+      </w:pPr>
+    </w:p>
+    <w:p>
+      <w:pPr>
+        <w:spacing w:line="360" w:lineRule="auto"/>
+        <w:jc w:val="both"/>
+        <w:rPr>
+          <w:rFonts w:ascii="Times New Roman" w:hAnsi="Times New Roman" w:cs="Times New Roman"/>
+          <w:b/>
+          <w:bCs/>
+          <w:sz w:val="24"/>
+          <w:szCs w:val="24"/>
+        </w:rPr>
+      </w:pPr>
+    </w:p>
+    <w:p>
+      <w:pPr>
+        <w:spacing w:line="360" w:lineRule="auto"/>
+        <w:jc w:val="both"/>
+        <w:rPr>
+          <w:rFonts w:ascii="Times New Roman" w:hAnsi="Times New Roman" w:cs="Times New Roman"/>
+          <w:b/>
+          <w:bCs/>
+          <w:sz w:val="24"/>
+          <w:szCs w:val="24"/>
+        </w:rPr>
+      </w:pPr>
+      <w:r>
+        <w:rPr>
+          <w:rFonts w:ascii="Times New Roman" w:hAnsi="Times New Roman" w:cs="Times New Roman"/>
+          <w:b/>
+          <w:bCs/>
+          <w:sz w:val="24"/>
+          <w:szCs w:val="24"/>
+        </w:rPr>
+        <w:t xml:space="preserve">Summary </w:t>
+      </w:r>
+    </w:p>
+    <w:p>
+      <w:pPr>
+        <w:spacing w:line="360" w:lineRule="auto"/>
+        <w:jc w:val="both"/>
+        <w:rPr>
+          <w:rFonts w:ascii="Times New Roman" w:hAnsi="Times New Roman" w:cs="Times New Roman"/>
+          <w:sz w:val="24"/>
+          <w:szCs w:val="24"/>
+        </w:rPr>
+      </w:pPr>
+      <w:r>
+        <w:rPr>
+          <w:rFonts w:ascii="Times New Roman" w:hAnsi="Times New Roman" w:cs="Times New Roman"/>
+          <w:sz w:val="24"/>
+          <w:szCs w:val="24"/>
+          <w:lang w:val="en-US"/>
+        </w:rPr>
+        <w:t xml:space="preserve">The hypothesis </w:t>
+      </w:r>
+      <w:r>
+        <w:rPr>
+          <w:rFonts w:ascii="Times New Roman" w:hAnsi="Times New Roman" w:cs="Times New Roman"/>
+          <w:sz w:val="24"/>
+          <w:szCs w:val="24"/>
+          <w:lang w:val="en-US"/>
+        </w:rPr>
+        <w:t xml:space="preserve">that customers who leave higher ratings are more likely to recommend their purchases </w:t>
+      </w:r>
+      <w:r>
+        <w:rPr>
+          <w:rFonts w:ascii="Times New Roman" w:hAnsi="Times New Roman" w:cs="Times New Roman"/>
+          <w:sz w:val="24"/>
+          <w:szCs w:val="24"/>
+          <w:lang w:val="en-US"/>
+        </w:rPr>
+        <w:t xml:space="preserve">was supported by the data </w:t>
+      </w:r>
+      <w:r>
+        <w:rPr>
+          <w:rFonts w:ascii="Times New Roman" w:hAnsi="Times New Roman" w:cs="Times New Roman"/>
+          <w:sz w:val="24"/>
+          <w:szCs w:val="24"/>
+          <w:lang w:val="en-US"/>
+        </w:rPr>
+        <w:t xml:space="preserve">exploration and </w:t>
+      </w:r>
+      <w:r>
+        <w:rPr>
+          <w:rFonts w:ascii="Times New Roman" w:hAnsi="Times New Roman" w:cs="Times New Roman"/>
+          <w:sz w:val="24"/>
+          <w:szCs w:val="24"/>
+          <w:lang w:val="en-US"/>
+        </w:rPr>
+        <w:t xml:space="preserve">analysis. Ratings and </w:t>
+      </w:r>
+      <w:r>
+        <w:rPr>
+          <w:rFonts w:ascii="Times New Roman" w:hAnsi="Times New Roman" w:cs="Times New Roman"/>
+          <w:sz w:val="24"/>
+          <w:szCs w:val="24"/>
+          <w:lang w:val="en-US"/>
+        </w:rPr>
+        <w:t>R</w:t>
+      </w:r>
+      <w:r>
+        <w:rPr>
+          <w:rFonts w:ascii="Times New Roman" w:hAnsi="Times New Roman" w:cs="Times New Roman"/>
+          <w:sz w:val="24"/>
+          <w:szCs w:val="24"/>
+          <w:lang w:val="en-US"/>
+        </w:rPr>
+        <w:t xml:space="preserve">eview </w:t>
+      </w:r>
+      <w:r>
+        <w:rPr>
+          <w:rFonts w:ascii="Times New Roman" w:hAnsi="Times New Roman" w:cs="Times New Roman"/>
+          <w:sz w:val="24"/>
+          <w:szCs w:val="24"/>
+          <w:lang w:val="en-US"/>
+        </w:rPr>
+        <w:t>L</w:t>
+      </w:r>
+      <w:r>
+        <w:rPr>
+          <w:rFonts w:ascii="Times New Roman" w:hAnsi="Times New Roman" w:cs="Times New Roman"/>
+          <w:sz w:val="24"/>
+          <w:szCs w:val="24"/>
+          <w:lang w:val="en-US"/>
+        </w:rPr>
+        <w:t xml:space="preserve">ength were </w:t>
+      </w:r>
+      <w:r>
+        <w:rPr>
+          <w:rFonts w:ascii="Times New Roman" w:hAnsi="Times New Roman" w:cs="Times New Roman"/>
+          <w:sz w:val="24"/>
+          <w:szCs w:val="24"/>
+          <w:lang w:val="en-US"/>
+        </w:rPr>
+        <w:t xml:space="preserve">also </w:t>
+      </w:r>
+      <w:r>
+        <w:rPr>
+          <w:rFonts w:ascii="Times New Roman" w:hAnsi="Times New Roman" w:cs="Times New Roman"/>
+          <w:sz w:val="24"/>
+          <w:szCs w:val="24"/>
+          <w:lang w:val="en-US"/>
+        </w:rPr>
+        <w:t>highly correlated with customer recommendations.</w:t>
+      </w:r>
+      <w:r>
+        <w:rPr>
+          <w:rFonts w:ascii="Times New Roman" w:hAnsi="Times New Roman" w:cs="Times New Roman"/>
+          <w:sz w:val="24"/>
+          <w:szCs w:val="24"/>
+          <w:lang w:val="en-US"/>
+        </w:rPr>
+        <w:t xml:space="preserve"> </w:t>
+      </w:r>
+      <w:r>
+        <w:rPr>
+          <w:rFonts w:ascii="Times New Roman" w:hAnsi="Times New Roman" w:cs="Times New Roman"/>
+          <w:sz w:val="24"/>
+          <w:szCs w:val="24"/>
+        </w:rPr>
+        <w:t>Certain factors like age, department or type of clothing and length of reviews directly influenced ratings and recommendation</w:t>
+      </w:r>
+      <w:r>
+        <w:rPr>
+          <w:rFonts w:ascii="Times New Roman" w:hAnsi="Times New Roman" w:cs="Times New Roman"/>
+          <w:sz w:val="24"/>
+          <w:szCs w:val="24"/>
+        </w:rPr>
+        <w:t xml:space="preserve">s. </w:t>
+      </w:r>
+      <w:r>
+        <w:rPr>
+          <w:rFonts w:ascii="Times New Roman" w:hAnsi="Times New Roman" w:cs="Times New Roman"/>
+          <w:sz w:val="24"/>
+          <w:szCs w:val="24"/>
+          <w:lang w:val="en-US"/>
+        </w:rPr>
+        <w:t>Some items had many reviews and high ratings but were not recommend by customers</w:t>
+      </w:r>
+      <w:r>
+        <w:rPr>
+          <w:rFonts w:ascii="Times New Roman" w:hAnsi="Times New Roman" w:cs="Times New Roman"/>
+          <w:sz w:val="24"/>
+          <w:szCs w:val="24"/>
+          <w:lang w:val="en-US"/>
+        </w:rPr>
+        <w:t>,</w:t>
+      </w:r>
+      <w:r>
+        <w:rPr>
+          <w:rFonts w:ascii="Times New Roman" w:hAnsi="Times New Roman" w:cs="Times New Roman"/>
+          <w:sz w:val="24"/>
+          <w:szCs w:val="24"/>
+          <w:lang w:val="en-US"/>
+        </w:rPr>
+        <w:t xml:space="preserve"> </w:t>
+      </w:r>
+      <w:r>
+        <w:rPr>
+          <w:rFonts w:ascii="Times New Roman" w:hAnsi="Times New Roman" w:cs="Times New Roman"/>
+          <w:sz w:val="24"/>
+          <w:szCs w:val="24"/>
+          <w:lang w:val="en-US"/>
+        </w:rPr>
+        <w:t>w</w:t>
+      </w:r>
+      <w:r>
+        <w:rPr>
+          <w:rFonts w:ascii="Times New Roman" w:hAnsi="Times New Roman" w:cs="Times New Roman"/>
+          <w:sz w:val="24"/>
+          <w:szCs w:val="24"/>
+          <w:lang w:val="en-US"/>
+        </w:rPr>
+        <w:t>hile others were recommended but were not rated by their buyer</w:t>
+      </w:r>
+      <w:r>
+        <w:rPr>
+          <w:rFonts w:ascii="Times New Roman" w:hAnsi="Times New Roman" w:cs="Times New Roman"/>
+          <w:sz w:val="24"/>
+          <w:szCs w:val="24"/>
+          <w:lang w:val="en-US"/>
+        </w:rPr>
+        <w:t>s.</w:t>
+      </w:r>
+      <w:r>
+        <w:rPr>
+          <w:lang w:val="en-US"/>
+        </w:rPr>
+        <w:t xml:space="preserve"> </w:t>
+      </w:r>
+      <w:r>
+        <w:rPr>
+          <w:rFonts w:ascii="Times New Roman" w:hAnsi="Times New Roman" w:cs="Times New Roman"/>
+          <w:sz w:val="24"/>
+          <w:szCs w:val="24"/>
+        </w:rPr>
+        <w:t>Certain clothing type regardless of ratings and recommendations were popular across all ages</w:t>
+      </w:r>
+      <w:r>
+        <w:rPr>
+          <w:rFonts w:ascii="Times New Roman" w:hAnsi="Times New Roman" w:cs="Times New Roman"/>
+          <w:sz w:val="24"/>
+          <w:szCs w:val="24"/>
+        </w:rPr>
+        <w:t>.</w:t>
+      </w:r>
+    </w:p>
+    <w:p>
+      <w:pPr>
+        <w:spacing w:line="360" w:lineRule="auto"/>
+        <w:jc w:val="both"/>
+        <w:rPr>
+          <w:rFonts w:ascii="Times New Roman" w:hAnsi="Times New Roman" w:cs="Times New Roman"/>
+          <w:sz w:val="24"/>
+          <w:szCs w:val="24"/>
+          <w:lang w:val="en-US"/>
+        </w:rPr>
+      </w:pPr>
+    </w:p>
+    <w:p>
+      <w:pPr>
+        <w:spacing w:line="360" w:lineRule="auto"/>
+        <w:jc w:val="both"/>
+        <w:rPr>
+          <w:rFonts w:ascii="Times New Roman" w:hAnsi="Times New Roman" w:cs="Times New Roman"/>
+          <w:b/>
+          <w:bCs/>
+          <w:sz w:val="24"/>
+          <w:szCs w:val="24"/>
+        </w:rPr>
+      </w:pPr>
+    </w:p>
+    <w:p>
+      <w:pPr>
+        <w:spacing w:line="360" w:lineRule="auto"/>
+        <w:jc w:val="both"/>
+        <w:rPr>
+          <w:rFonts w:ascii="Times New Roman" w:hAnsi="Times New Roman" w:cs="Times New Roman"/>
+          <w:b/>
+          <w:bCs/>
           <w:sz w:val="24"/>
           <w:szCs w:val="24"/>
         </w:rPr>
@@ -2185,6 +3959,286 @@
 <file path=word/numbering.xml><?xml version="1.0" encoding="utf-8"?>
 <w:numbering xmlns:wpc="http://schemas.microsoft.com/office/word/2010/wordprocessingCanvas" xmlns:cx="http://schemas.microsoft.com/office/drawing/2014/chartex" xmlns:cx1="http://schemas.microsoft.com/office/drawing/2015/9/8/chartex" xmlns:cx2="http://schemas.microsoft.com/office/drawing/2015/10/21/chartex" xmlns:cx3="http://schemas.microsoft.com/office/drawing/2016/5/9/chartex" xmlns:cx4="http://schemas.microsoft.com/office/drawing/2016/5/10/chartex" xmlns:cx5="http://schemas.microsoft.com/office/drawing/2016/5/11/chartex" xmlns:cx6="http://schemas.microsoft.com/office/drawing/2016/5/12/chartex" xmlns:cx7="http://schemas.microsoft.com/office/drawing/2016/5/13/chartex" xmlns:cx8="http://schemas.microsoft.com/office/drawing/2016/5/14/chartex" xmlns:mc="http://schemas.openxmlformats.org/markup-compatibility/2006" xmlns:aink="http://schemas.microsoft.com/office/drawing/2016/ink" xmlns:am3d="http://schemas.microsoft.com/office/drawing/2017/model3d" xmlns:o="urn:schemas-microsoft-com:office:office" xmlns:r="http://schemas.openxmlformats.org/officeDocument/2006/relationships" xmlns:m="http://schemas.openxmlformats.org/officeDocument/2006/math" xmlns:v="urn:schemas-microsoft-com:vml" xmlns:wp14="http://schemas.microsoft.com/office/word/2010/wordprocessingDrawing" xmlns:wp="http://schemas.openxmlformats.org/drawingml/2006/wordprocessingDrawing" xmlns:w10="urn:schemas-microsoft-com:office:word" xmlns:w="http://schemas.openxmlformats.org/wordprocessingml/2006/main" xmlns:w14="http://schemas.microsoft.com/office/word/2010/wordml" xmlns:w15="http://schemas.microsoft.com/office/word/2012/wordml" xmlns:w16cid="http://schemas.microsoft.com/office/word/2016/wordml/cid" xmlns:w16se="http://schemas.microsoft.com/office/word/2015/wordml/symex" xmlns:wpg="http://schemas.microsoft.com/office/word/2010/wordprocessingGroup" xmlns:wpi="http://schemas.microsoft.com/office/word/2010/wordprocessingInk" xmlns:wne="http://schemas.microsoft.com/office/word/2006/wordml" xmlns:wps="http://schemas.microsoft.com/office/word/2010/wordprocessingShape" mc:Ignorable="w14 w15 w16se w16cid wp14">
   <w:abstractNum w:abstractNumId="0" w15:restartNumberingAfterBreak="0">
+    <w:nsid w:val="00265C3F"/>
+    <w:multiLevelType w:val="hybridMultilevel"/>
+    <w:tmpl w:val="48DA349E"/>
+    <w:lvl w:ilvl="0" w:tplc="0778EEEC">
+      <w:start w:val="1"/>
+      <w:numFmt w:val="bullet"/>
+      <w:lvlText w:val=""/>
+      <w:lvlJc w:val="left"/>
+      <w:pPr>
+        <w:tabs>
+          <w:tab w:val="num" w:pos="720"/>
+        </w:tabs>
+        <w:ind w:left="720" w:hanging="360"/>
+      </w:pPr>
+      <w:rPr>
+        <w:rFonts w:ascii="Wingdings 3" w:hAnsi="Wingdings 3" w:hint="default"/>
+      </w:rPr>
+    </w:lvl>
+    <w:lvl w:ilvl="1" w:tplc="6C487D6A" w:tentative="1">
+      <w:start w:val="1"/>
+      <w:numFmt w:val="bullet"/>
+      <w:lvlText w:val=""/>
+      <w:lvlJc w:val="left"/>
+      <w:pPr>
+        <w:tabs>
+          <w:tab w:val="num" w:pos="1440"/>
+        </w:tabs>
+        <w:ind w:left="1440" w:hanging="360"/>
+      </w:pPr>
+      <w:rPr>
+        <w:rFonts w:ascii="Wingdings 3" w:hAnsi="Wingdings 3" w:hint="default"/>
+      </w:rPr>
+    </w:lvl>
+    <w:lvl w:ilvl="2" w:tplc="C526B5B4" w:tentative="1">
+      <w:start w:val="1"/>
+      <w:numFmt w:val="bullet"/>
+      <w:lvlText w:val=""/>
+      <w:lvlJc w:val="left"/>
+      <w:pPr>
+        <w:tabs>
+          <w:tab w:val="num" w:pos="2160"/>
+        </w:tabs>
+        <w:ind w:left="2160" w:hanging="360"/>
+      </w:pPr>
+      <w:rPr>
+        <w:rFonts w:ascii="Wingdings 3" w:hAnsi="Wingdings 3" w:hint="default"/>
+      </w:rPr>
+    </w:lvl>
+    <w:lvl w:ilvl="3" w:tplc="47FE6D58" w:tentative="1">
+      <w:start w:val="1"/>
+      <w:numFmt w:val="bullet"/>
+      <w:lvlText w:val=""/>
+      <w:lvlJc w:val="left"/>
+      <w:pPr>
+        <w:tabs>
+          <w:tab w:val="num" w:pos="2880"/>
+        </w:tabs>
+        <w:ind w:left="2880" w:hanging="360"/>
+      </w:pPr>
+      <w:rPr>
+        <w:rFonts w:ascii="Wingdings 3" w:hAnsi="Wingdings 3" w:hint="default"/>
+      </w:rPr>
+    </w:lvl>
+    <w:lvl w:ilvl="4" w:tplc="609A76E8" w:tentative="1">
+      <w:start w:val="1"/>
+      <w:numFmt w:val="bullet"/>
+      <w:lvlText w:val=""/>
+      <w:lvlJc w:val="left"/>
+      <w:pPr>
+        <w:tabs>
+          <w:tab w:val="num" w:pos="3600"/>
+        </w:tabs>
+        <w:ind w:left="3600" w:hanging="360"/>
+      </w:pPr>
+      <w:rPr>
+        <w:rFonts w:ascii="Wingdings 3" w:hAnsi="Wingdings 3" w:hint="default"/>
+      </w:rPr>
+    </w:lvl>
+    <w:lvl w:ilvl="5" w:tplc="332806BA" w:tentative="1">
+      <w:start w:val="1"/>
+      <w:numFmt w:val="bullet"/>
+      <w:lvlText w:val=""/>
+      <w:lvlJc w:val="left"/>
+      <w:pPr>
+        <w:tabs>
+          <w:tab w:val="num" w:pos="4320"/>
+        </w:tabs>
+        <w:ind w:left="4320" w:hanging="360"/>
+      </w:pPr>
+      <w:rPr>
+        <w:rFonts w:ascii="Wingdings 3" w:hAnsi="Wingdings 3" w:hint="default"/>
+      </w:rPr>
+    </w:lvl>
+    <w:lvl w:ilvl="6" w:tplc="8D3CC842" w:tentative="1">
+      <w:start w:val="1"/>
+      <w:numFmt w:val="bullet"/>
+      <w:lvlText w:val=""/>
+      <w:lvlJc w:val="left"/>
+      <w:pPr>
+        <w:tabs>
+          <w:tab w:val="num" w:pos="5040"/>
+        </w:tabs>
+        <w:ind w:left="5040" w:hanging="360"/>
+      </w:pPr>
+      <w:rPr>
+        <w:rFonts w:ascii="Wingdings 3" w:hAnsi="Wingdings 3" w:hint="default"/>
+      </w:rPr>
+    </w:lvl>
+    <w:lvl w:ilvl="7" w:tplc="45509A30" w:tentative="1">
+      <w:start w:val="1"/>
+      <w:numFmt w:val="bullet"/>
+      <w:lvlText w:val=""/>
+      <w:lvlJc w:val="left"/>
+      <w:pPr>
+        <w:tabs>
+          <w:tab w:val="num" w:pos="5760"/>
+        </w:tabs>
+        <w:ind w:left="5760" w:hanging="360"/>
+      </w:pPr>
+      <w:rPr>
+        <w:rFonts w:ascii="Wingdings 3" w:hAnsi="Wingdings 3" w:hint="default"/>
+      </w:rPr>
+    </w:lvl>
+    <w:lvl w:ilvl="8" w:tplc="BBFC58F2" w:tentative="1">
+      <w:start w:val="1"/>
+      <w:numFmt w:val="bullet"/>
+      <w:lvlText w:val=""/>
+      <w:lvlJc w:val="left"/>
+      <w:pPr>
+        <w:tabs>
+          <w:tab w:val="num" w:pos="6480"/>
+        </w:tabs>
+        <w:ind w:left="6480" w:hanging="360"/>
+      </w:pPr>
+      <w:rPr>
+        <w:rFonts w:ascii="Wingdings 3" w:hAnsi="Wingdings 3" w:hint="default"/>
+      </w:rPr>
+    </w:lvl>
+  </w:abstractNum>
+  <w:abstractNum w:abstractNumId="1" w15:restartNumberingAfterBreak="0">
+    <w:nsid w:val="03032AAF"/>
+    <w:multiLevelType w:val="hybridMultilevel"/>
+    <w:tmpl w:val="75248A20"/>
+    <w:lvl w:ilvl="0" w:tplc="8CDC6EF4">
+      <w:start w:val="1"/>
+      <w:numFmt w:val="bullet"/>
+      <w:lvlText w:val=""/>
+      <w:lvlJc w:val="left"/>
+      <w:pPr>
+        <w:tabs>
+          <w:tab w:val="num" w:pos="720"/>
+        </w:tabs>
+        <w:ind w:left="720" w:hanging="360"/>
+      </w:pPr>
+      <w:rPr>
+        <w:rFonts w:ascii="Wingdings 3" w:hAnsi="Wingdings 3" w:hint="default"/>
+      </w:rPr>
+    </w:lvl>
+    <w:lvl w:ilvl="1" w:tplc="1C822FCC" w:tentative="1">
+      <w:start w:val="1"/>
+      <w:numFmt w:val="bullet"/>
+      <w:lvlText w:val=""/>
+      <w:lvlJc w:val="left"/>
+      <w:pPr>
+        <w:tabs>
+          <w:tab w:val="num" w:pos="1440"/>
+        </w:tabs>
+        <w:ind w:left="1440" w:hanging="360"/>
+      </w:pPr>
+      <w:rPr>
+        <w:rFonts w:ascii="Wingdings 3" w:hAnsi="Wingdings 3" w:hint="default"/>
+      </w:rPr>
+    </w:lvl>
+    <w:lvl w:ilvl="2" w:tplc="1EE0F8F8" w:tentative="1">
+      <w:start w:val="1"/>
+      <w:numFmt w:val="bullet"/>
+      <w:lvlText w:val=""/>
+      <w:lvlJc w:val="left"/>
+      <w:pPr>
+        <w:tabs>
+          <w:tab w:val="num" w:pos="2160"/>
+        </w:tabs>
+        <w:ind w:left="2160" w:hanging="360"/>
+      </w:pPr>
+      <w:rPr>
+        <w:rFonts w:ascii="Wingdings 3" w:hAnsi="Wingdings 3" w:hint="default"/>
+      </w:rPr>
+    </w:lvl>
+    <w:lvl w:ilvl="3" w:tplc="D3CCE300" w:tentative="1">
+      <w:start w:val="1"/>
+      <w:numFmt w:val="bullet"/>
+      <w:lvlText w:val=""/>
+      <w:lvlJc w:val="left"/>
+      <w:pPr>
+        <w:tabs>
+          <w:tab w:val="num" w:pos="2880"/>
+        </w:tabs>
+        <w:ind w:left="2880" w:hanging="360"/>
+      </w:pPr>
+      <w:rPr>
+        <w:rFonts w:ascii="Wingdings 3" w:hAnsi="Wingdings 3" w:hint="default"/>
+      </w:rPr>
+    </w:lvl>
+    <w:lvl w:ilvl="4" w:tplc="26ECA68E" w:tentative="1">
+      <w:start w:val="1"/>
+      <w:numFmt w:val="bullet"/>
+      <w:lvlText w:val=""/>
+      <w:lvlJc w:val="left"/>
+      <w:pPr>
+        <w:tabs>
+          <w:tab w:val="num" w:pos="3600"/>
+        </w:tabs>
+        <w:ind w:left="3600" w:hanging="360"/>
+      </w:pPr>
+      <w:rPr>
+        <w:rFonts w:ascii="Wingdings 3" w:hAnsi="Wingdings 3" w:hint="default"/>
+      </w:rPr>
+    </w:lvl>
+    <w:lvl w:ilvl="5" w:tplc="2B642636" w:tentative="1">
+      <w:start w:val="1"/>
+      <w:numFmt w:val="bullet"/>
+      <w:lvlText w:val=""/>
+      <w:lvlJc w:val="left"/>
+      <w:pPr>
+        <w:tabs>
+          <w:tab w:val="num" w:pos="4320"/>
+        </w:tabs>
+        <w:ind w:left="4320" w:hanging="360"/>
+      </w:pPr>
+      <w:rPr>
+        <w:rFonts w:ascii="Wingdings 3" w:hAnsi="Wingdings 3" w:hint="default"/>
+      </w:rPr>
+    </w:lvl>
+    <w:lvl w:ilvl="6" w:tplc="397CB53C" w:tentative="1">
+      <w:start w:val="1"/>
+      <w:numFmt w:val="bullet"/>
+      <w:lvlText w:val=""/>
+      <w:lvlJc w:val="left"/>
+      <w:pPr>
+        <w:tabs>
+          <w:tab w:val="num" w:pos="5040"/>
+        </w:tabs>
+        <w:ind w:left="5040" w:hanging="360"/>
+      </w:pPr>
+      <w:rPr>
+        <w:rFonts w:ascii="Wingdings 3" w:hAnsi="Wingdings 3" w:hint="default"/>
+      </w:rPr>
+    </w:lvl>
+    <w:lvl w:ilvl="7" w:tplc="54E6968A" w:tentative="1">
+      <w:start w:val="1"/>
+      <w:numFmt w:val="bullet"/>
+      <w:lvlText w:val=""/>
+      <w:lvlJc w:val="left"/>
+      <w:pPr>
+        <w:tabs>
+          <w:tab w:val="num" w:pos="5760"/>
+        </w:tabs>
+        <w:ind w:left="5760" w:hanging="360"/>
+      </w:pPr>
+      <w:rPr>
+        <w:rFonts w:ascii="Wingdings 3" w:hAnsi="Wingdings 3" w:hint="default"/>
+      </w:rPr>
+    </w:lvl>
+    <w:lvl w:ilvl="8" w:tplc="AA3073B2" w:tentative="1">
+      <w:start w:val="1"/>
+      <w:numFmt w:val="bullet"/>
+      <w:lvlText w:val=""/>
+      <w:lvlJc w:val="left"/>
+      <w:pPr>
+        <w:tabs>
+          <w:tab w:val="num" w:pos="6480"/>
+        </w:tabs>
+        <w:ind w:left="6480" w:hanging="360"/>
+      </w:pPr>
+      <w:rPr>
+        <w:rFonts w:ascii="Wingdings 3" w:hAnsi="Wingdings 3" w:hint="default"/>
+      </w:rPr>
+    </w:lvl>
+  </w:abstractNum>
+  <w:abstractNum w:abstractNumId="2" w15:restartNumberingAfterBreak="0">
     <w:nsid w:val="143B5929"/>
     <w:multiLevelType w:val="multilevel"/>
     <w:tmpl w:val="9C500F60"/>
@@ -2333,7 +4387,299 @@
       </w:rPr>
     </w:lvl>
   </w:abstractNum>
+  <w:abstractNum w:abstractNumId="3" w15:restartNumberingAfterBreak="0">
+    <w:nsid w:val="43BE13A5"/>
+    <w:multiLevelType w:val="hybridMultilevel"/>
+    <w:tmpl w:val="CF2A07EE"/>
+    <w:lvl w:ilvl="0" w:tplc="73528770">
+      <w:start w:val="1"/>
+      <w:numFmt w:val="bullet"/>
+      <w:lvlText w:val=""/>
+      <w:lvlJc w:val="left"/>
+      <w:pPr>
+        <w:tabs>
+          <w:tab w:val="num" w:pos="720"/>
+        </w:tabs>
+        <w:ind w:left="720" w:hanging="360"/>
+      </w:pPr>
+      <w:rPr>
+        <w:rFonts w:ascii="Wingdings 3" w:hAnsi="Wingdings 3" w:hint="default"/>
+      </w:rPr>
+    </w:lvl>
+    <w:lvl w:ilvl="1" w:tplc="4322BA82" w:tentative="1">
+      <w:start w:val="1"/>
+      <w:numFmt w:val="bullet"/>
+      <w:lvlText w:val=""/>
+      <w:lvlJc w:val="left"/>
+      <w:pPr>
+        <w:tabs>
+          <w:tab w:val="num" w:pos="1440"/>
+        </w:tabs>
+        <w:ind w:left="1440" w:hanging="360"/>
+      </w:pPr>
+      <w:rPr>
+        <w:rFonts w:ascii="Wingdings 3" w:hAnsi="Wingdings 3" w:hint="default"/>
+      </w:rPr>
+    </w:lvl>
+    <w:lvl w:ilvl="2" w:tplc="BCCEBCD2" w:tentative="1">
+      <w:start w:val="1"/>
+      <w:numFmt w:val="bullet"/>
+      <w:lvlText w:val=""/>
+      <w:lvlJc w:val="left"/>
+      <w:pPr>
+        <w:tabs>
+          <w:tab w:val="num" w:pos="2160"/>
+        </w:tabs>
+        <w:ind w:left="2160" w:hanging="360"/>
+      </w:pPr>
+      <w:rPr>
+        <w:rFonts w:ascii="Wingdings 3" w:hAnsi="Wingdings 3" w:hint="default"/>
+      </w:rPr>
+    </w:lvl>
+    <w:lvl w:ilvl="3" w:tplc="4A88C688" w:tentative="1">
+      <w:start w:val="1"/>
+      <w:numFmt w:val="bullet"/>
+      <w:lvlText w:val=""/>
+      <w:lvlJc w:val="left"/>
+      <w:pPr>
+        <w:tabs>
+          <w:tab w:val="num" w:pos="2880"/>
+        </w:tabs>
+        <w:ind w:left="2880" w:hanging="360"/>
+      </w:pPr>
+      <w:rPr>
+        <w:rFonts w:ascii="Wingdings 3" w:hAnsi="Wingdings 3" w:hint="default"/>
+      </w:rPr>
+    </w:lvl>
+    <w:lvl w:ilvl="4" w:tplc="EE9EA8F0" w:tentative="1">
+      <w:start w:val="1"/>
+      <w:numFmt w:val="bullet"/>
+      <w:lvlText w:val=""/>
+      <w:lvlJc w:val="left"/>
+      <w:pPr>
+        <w:tabs>
+          <w:tab w:val="num" w:pos="3600"/>
+        </w:tabs>
+        <w:ind w:left="3600" w:hanging="360"/>
+      </w:pPr>
+      <w:rPr>
+        <w:rFonts w:ascii="Wingdings 3" w:hAnsi="Wingdings 3" w:hint="default"/>
+      </w:rPr>
+    </w:lvl>
+    <w:lvl w:ilvl="5" w:tplc="71809528" w:tentative="1">
+      <w:start w:val="1"/>
+      <w:numFmt w:val="bullet"/>
+      <w:lvlText w:val=""/>
+      <w:lvlJc w:val="left"/>
+      <w:pPr>
+        <w:tabs>
+          <w:tab w:val="num" w:pos="4320"/>
+        </w:tabs>
+        <w:ind w:left="4320" w:hanging="360"/>
+      </w:pPr>
+      <w:rPr>
+        <w:rFonts w:ascii="Wingdings 3" w:hAnsi="Wingdings 3" w:hint="default"/>
+      </w:rPr>
+    </w:lvl>
+    <w:lvl w:ilvl="6" w:tplc="CDD882DC" w:tentative="1">
+      <w:start w:val="1"/>
+      <w:numFmt w:val="bullet"/>
+      <w:lvlText w:val=""/>
+      <w:lvlJc w:val="left"/>
+      <w:pPr>
+        <w:tabs>
+          <w:tab w:val="num" w:pos="5040"/>
+        </w:tabs>
+        <w:ind w:left="5040" w:hanging="360"/>
+      </w:pPr>
+      <w:rPr>
+        <w:rFonts w:ascii="Wingdings 3" w:hAnsi="Wingdings 3" w:hint="default"/>
+      </w:rPr>
+    </w:lvl>
+    <w:lvl w:ilvl="7" w:tplc="A808CB8C" w:tentative="1">
+      <w:start w:val="1"/>
+      <w:numFmt w:val="bullet"/>
+      <w:lvlText w:val=""/>
+      <w:lvlJc w:val="left"/>
+      <w:pPr>
+        <w:tabs>
+          <w:tab w:val="num" w:pos="5760"/>
+        </w:tabs>
+        <w:ind w:left="5760" w:hanging="360"/>
+      </w:pPr>
+      <w:rPr>
+        <w:rFonts w:ascii="Wingdings 3" w:hAnsi="Wingdings 3" w:hint="default"/>
+      </w:rPr>
+    </w:lvl>
+    <w:lvl w:ilvl="8" w:tplc="3C68BB0C" w:tentative="1">
+      <w:start w:val="1"/>
+      <w:numFmt w:val="bullet"/>
+      <w:lvlText w:val=""/>
+      <w:lvlJc w:val="left"/>
+      <w:pPr>
+        <w:tabs>
+          <w:tab w:val="num" w:pos="6480"/>
+        </w:tabs>
+        <w:ind w:left="6480" w:hanging="360"/>
+      </w:pPr>
+      <w:rPr>
+        <w:rFonts w:ascii="Wingdings 3" w:hAnsi="Wingdings 3" w:hint="default"/>
+      </w:rPr>
+    </w:lvl>
+  </w:abstractNum>
+  <w:abstractNum w:abstractNumId="4" w15:restartNumberingAfterBreak="0">
+    <w:nsid w:val="4A91684F"/>
+    <w:multiLevelType w:val="hybridMultilevel"/>
+    <w:tmpl w:val="DFFC508C"/>
+    <w:lvl w:ilvl="0" w:tplc="7EAE4014">
+      <w:start w:val="1"/>
+      <w:numFmt w:val="bullet"/>
+      <w:lvlText w:val=""/>
+      <w:lvlJc w:val="left"/>
+      <w:pPr>
+        <w:tabs>
+          <w:tab w:val="num" w:pos="720"/>
+        </w:tabs>
+        <w:ind w:left="720" w:hanging="360"/>
+      </w:pPr>
+      <w:rPr>
+        <w:rFonts w:ascii="Wingdings 3" w:hAnsi="Wingdings 3" w:hint="default"/>
+      </w:rPr>
+    </w:lvl>
+    <w:lvl w:ilvl="1" w:tplc="CDCCBADC" w:tentative="1">
+      <w:start w:val="1"/>
+      <w:numFmt w:val="bullet"/>
+      <w:lvlText w:val=""/>
+      <w:lvlJc w:val="left"/>
+      <w:pPr>
+        <w:tabs>
+          <w:tab w:val="num" w:pos="1440"/>
+        </w:tabs>
+        <w:ind w:left="1440" w:hanging="360"/>
+      </w:pPr>
+      <w:rPr>
+        <w:rFonts w:ascii="Wingdings 3" w:hAnsi="Wingdings 3" w:hint="default"/>
+      </w:rPr>
+    </w:lvl>
+    <w:lvl w:ilvl="2" w:tplc="1348187E" w:tentative="1">
+      <w:start w:val="1"/>
+      <w:numFmt w:val="bullet"/>
+      <w:lvlText w:val=""/>
+      <w:lvlJc w:val="left"/>
+      <w:pPr>
+        <w:tabs>
+          <w:tab w:val="num" w:pos="2160"/>
+        </w:tabs>
+        <w:ind w:left="2160" w:hanging="360"/>
+      </w:pPr>
+      <w:rPr>
+        <w:rFonts w:ascii="Wingdings 3" w:hAnsi="Wingdings 3" w:hint="default"/>
+      </w:rPr>
+    </w:lvl>
+    <w:lvl w:ilvl="3" w:tplc="22348DE0" w:tentative="1">
+      <w:start w:val="1"/>
+      <w:numFmt w:val="bullet"/>
+      <w:lvlText w:val=""/>
+      <w:lvlJc w:val="left"/>
+      <w:pPr>
+        <w:tabs>
+          <w:tab w:val="num" w:pos="2880"/>
+        </w:tabs>
+        <w:ind w:left="2880" w:hanging="360"/>
+      </w:pPr>
+      <w:rPr>
+        <w:rFonts w:ascii="Wingdings 3" w:hAnsi="Wingdings 3" w:hint="default"/>
+      </w:rPr>
+    </w:lvl>
+    <w:lvl w:ilvl="4" w:tplc="5AF615A0" w:tentative="1">
+      <w:start w:val="1"/>
+      <w:numFmt w:val="bullet"/>
+      <w:lvlText w:val=""/>
+      <w:lvlJc w:val="left"/>
+      <w:pPr>
+        <w:tabs>
+          <w:tab w:val="num" w:pos="3600"/>
+        </w:tabs>
+        <w:ind w:left="3600" w:hanging="360"/>
+      </w:pPr>
+      <w:rPr>
+        <w:rFonts w:ascii="Wingdings 3" w:hAnsi="Wingdings 3" w:hint="default"/>
+      </w:rPr>
+    </w:lvl>
+    <w:lvl w:ilvl="5" w:tplc="EAB0E126" w:tentative="1">
+      <w:start w:val="1"/>
+      <w:numFmt w:val="bullet"/>
+      <w:lvlText w:val=""/>
+      <w:lvlJc w:val="left"/>
+      <w:pPr>
+        <w:tabs>
+          <w:tab w:val="num" w:pos="4320"/>
+        </w:tabs>
+        <w:ind w:left="4320" w:hanging="360"/>
+      </w:pPr>
+      <w:rPr>
+        <w:rFonts w:ascii="Wingdings 3" w:hAnsi="Wingdings 3" w:hint="default"/>
+      </w:rPr>
+    </w:lvl>
+    <w:lvl w:ilvl="6" w:tplc="274839E6" w:tentative="1">
+      <w:start w:val="1"/>
+      <w:numFmt w:val="bullet"/>
+      <w:lvlText w:val=""/>
+      <w:lvlJc w:val="left"/>
+      <w:pPr>
+        <w:tabs>
+          <w:tab w:val="num" w:pos="5040"/>
+        </w:tabs>
+        <w:ind w:left="5040" w:hanging="360"/>
+      </w:pPr>
+      <w:rPr>
+        <w:rFonts w:ascii="Wingdings 3" w:hAnsi="Wingdings 3" w:hint="default"/>
+      </w:rPr>
+    </w:lvl>
+    <w:lvl w:ilvl="7" w:tplc="7F56ABC2" w:tentative="1">
+      <w:start w:val="1"/>
+      <w:numFmt w:val="bullet"/>
+      <w:lvlText w:val=""/>
+      <w:lvlJc w:val="left"/>
+      <w:pPr>
+        <w:tabs>
+          <w:tab w:val="num" w:pos="5760"/>
+        </w:tabs>
+        <w:ind w:left="5760" w:hanging="360"/>
+      </w:pPr>
+      <w:rPr>
+        <w:rFonts w:ascii="Wingdings 3" w:hAnsi="Wingdings 3" w:hint="default"/>
+      </w:rPr>
+    </w:lvl>
+    <w:lvl w:ilvl="8" w:tplc="E286BF24" w:tentative="1">
+      <w:start w:val="1"/>
+      <w:numFmt w:val="bullet"/>
+      <w:lvlText w:val=""/>
+      <w:lvlJc w:val="left"/>
+      <w:pPr>
+        <w:tabs>
+          <w:tab w:val="num" w:pos="6480"/>
+        </w:tabs>
+        <w:ind w:left="6480" w:hanging="360"/>
+      </w:pPr>
+      <w:rPr>
+        <w:rFonts w:ascii="Wingdings 3" w:hAnsi="Wingdings 3" w:hint="default"/>
+      </w:rPr>
+    </w:lvl>
+  </w:abstractNum>
   <w:num w:numId="1">
+    <w:abstractNumId w:val="2"/>
+  </w:num>
+  <w:num w:numId="2">
+    <w:abstractNumId w:val="4"/>
+  </w:num>
+  <w:num w:numId="3">
+    <w:abstractNumId w:val="1"/>
+  </w:num>
+  <w:num w:numId="4">
+    <w:abstractNumId w:val="3"/>
+  </w:num>
+  <w:num w:numId="5">
     <w:abstractNumId w:val="0"/>
   </w:num>
 </w:numbering>
@@ -2504,8 +4850,11 @@
     <w:lsdException w:name="Table 3D effects 3" w:semiHidden="1" w:unhideWhenUsed="1"/>
     <w:lsdException w:name="Table Contemporary" w:semiHidden="1" w:unhideWhenUsed="1"/>
     <w:lsdException w:name="Table Elegant" w:semiHidden="1" w:unhideWhenUsed="1"/>
+    <w:lsdException w:name="Table Professional" w:semiHidden="1" w:unhideWhenUsed="1"/>
     <w:lsdException w:name="Table Subtle 1" w:semiHidden="1" w:unhideWhenUsed="1"/>
     <w:lsdException w:name="Table Subtle 2" w:semiHidden="1" w:unhideWhenUsed="1"/>
+    <w:lsdException w:name="Table Web 1" w:semiHidden="1" w:unhideWhenUsed="1"/>
+    <w:lsdException w:name="Table Web 2" w:semiHidden="1" w:unhideWhenUsed="1"/>
     <w:lsdException w:name="Table Web 3" w:semiHidden="1" w:unhideWhenUsed="1"/>
     <w:lsdException w:name="Balloon Text" w:semiHidden="1" w:unhideWhenUsed="1"/>
     <w:lsdException w:name="Table Grid" w:uiPriority="39"/>
@@ -2739,6 +5088,27 @@
       <w:lang w:val="en-GB"/>
     </w:rPr>
   </w:style>
+  <w:style w:type="paragraph" w:styleId="Heading1">
+    <w:name w:val="heading 1"/>
+    <w:basedOn w:val="Normal"/>
+    <w:next w:val="Normal"/>
+    <w:link w:val="Heading1Char"/>
+    <w:uiPriority w:val="9"/>
+    <w:qFormat/>
+    <w:rsid w:val="00306E62"/>
+    <w:pPr>
+      <w:keepNext/>
+      <w:keepLines/>
+      <w:spacing w:before="240" w:after="0"/>
+      <w:outlineLvl w:val="0"/>
+    </w:pPr>
+    <w:rPr>
+      <w:rFonts w:asciiTheme="majorHAnsi" w:eastAsiaTheme="majorEastAsia" w:hAnsiTheme="majorHAnsi" w:cstheme="majorBidi"/>
+      <w:color w:val="2F5496" w:themeColor="accent1" w:themeShade="BF"/>
+      <w:sz w:val="32"/>
+      <w:szCs w:val="32"/>
+    </w:rPr>
+  </w:style>
   <w:style w:type="paragraph" w:styleId="Heading2">
     <w:name w:val="heading 2"/>
     <w:basedOn w:val="Normal"/>
@@ -2919,6 +5289,38 @@
       <w:sz w:val="18"/>
       <w:szCs w:val="18"/>
       <w:lang w:val="en-GB"/>
+    </w:rPr>
+  </w:style>
+  <w:style w:type="character" w:customStyle="1" w:styleId="Heading1Char">
+    <w:name w:val="Heading 1 Char"/>
+    <w:basedOn w:val="DefaultParagraphFont"/>
+    <w:link w:val="Heading1"/>
+    <w:uiPriority w:val="9"/>
+    <w:rsid w:val="00306E62"/>
+    <w:rPr>
+      <w:rFonts w:asciiTheme="majorHAnsi" w:eastAsiaTheme="majorEastAsia" w:hAnsiTheme="majorHAnsi" w:cstheme="majorBidi"/>
+      <w:color w:val="2F5496" w:themeColor="accent1" w:themeShade="BF"/>
+      <w:sz w:val="32"/>
+      <w:szCs w:val="32"/>
+      <w:lang w:val="en-GB"/>
+    </w:rPr>
+  </w:style>
+  <w:style w:type="paragraph" w:styleId="ListParagraph">
+    <w:name w:val="List Paragraph"/>
+    <w:basedOn w:val="Normal"/>
+    <w:uiPriority w:val="34"/>
+    <w:qFormat/>
+    <w:rsid w:val="003B0031"/>
+    <w:pPr>
+      <w:spacing w:after="0" w:line="240" w:lineRule="auto"/>
+      <w:ind w:left="720"/>
+      <w:contextualSpacing/>
+    </w:pPr>
+    <w:rPr>
+      <w:rFonts w:ascii="Times New Roman" w:eastAsia="Times New Roman" w:hAnsi="Times New Roman" w:cs="Times New Roman"/>
+      <w:sz w:val="24"/>
+      <w:szCs w:val="24"/>
+      <w:lang w:val="en-US"/>
     </w:rPr>
   </w:style>
 </w:styles>

</xml_diff>